<commit_message>
added npm issue command
</commit_message>
<xml_diff>
--- a/IMPORTANT COMMANDS for linux and docker.docx
+++ b/IMPORTANT COMMANDS for linux and docker.docx
@@ -100,6 +100,7 @@
           <w:szCs w:val="28"/>
         </w:rPr>
       </w:pPr>
+      <w:proofErr w:type="spellStart"/>
       <w:r>
         <w:rPr>
           <w:sz w:val="28"/>
@@ -112,7 +113,15 @@
           <w:sz w:val="28"/>
           <w:szCs w:val="28"/>
         </w:rPr>
-        <w:t>udo Password: s@nkaR37</w:t>
+        <w:t>udo</w:t>
+      </w:r>
+      <w:proofErr w:type="spellEnd"/>
+      <w:r>
+        <w:rPr>
+          <w:sz w:val="28"/>
+          <w:szCs w:val="28"/>
+        </w:rPr>
+        <w:t xml:space="preserve"> Password: s@nkaR37</w:t>
       </w:r>
     </w:p>
     <w:p/>
@@ -230,12 +239,21 @@
           <w:szCs w:val="28"/>
         </w:rPr>
       </w:pPr>
-      <w:r>
-        <w:rPr>
-          <w:sz w:val="28"/>
-          <w:szCs w:val="28"/>
-        </w:rPr>
-        <w:t>sudo docker-compose up -d</w:t>
+      <w:proofErr w:type="spellStart"/>
+      <w:r>
+        <w:rPr>
+          <w:sz w:val="28"/>
+          <w:szCs w:val="28"/>
+        </w:rPr>
+        <w:t>sudo</w:t>
+      </w:r>
+      <w:proofErr w:type="spellEnd"/>
+      <w:r>
+        <w:rPr>
+          <w:sz w:val="28"/>
+          <w:szCs w:val="28"/>
+        </w:rPr>
+        <w:t xml:space="preserve"> docker-compose up -d</w:t>
       </w:r>
       <w:r>
         <w:rPr>
@@ -272,7 +290,23 @@
           <w:sz w:val="28"/>
           <w:szCs w:val="28"/>
         </w:rPr>
-        <w:t xml:space="preserve">docker ps       </w:t>
+        <w:t xml:space="preserve">docker </w:t>
+      </w:r>
+      <w:proofErr w:type="spellStart"/>
+      <w:r>
+        <w:rPr>
+          <w:sz w:val="28"/>
+          <w:szCs w:val="28"/>
+        </w:rPr>
+        <w:t>ps</w:t>
+      </w:r>
+      <w:proofErr w:type="spellEnd"/>
+      <w:r>
+        <w:rPr>
+          <w:sz w:val="28"/>
+          <w:szCs w:val="28"/>
+        </w:rPr>
+        <w:t xml:space="preserve">       </w:t>
       </w:r>
       <w:r>
         <w:rPr>
@@ -342,6 +376,7 @@
           <w:u w:val="single"/>
         </w:rPr>
       </w:pPr>
+      <w:proofErr w:type="spellStart"/>
       <w:r>
         <w:rPr>
           <w:sz w:val="40"/>
@@ -350,6 +385,7 @@
         </w:rPr>
         <w:t>Sudo</w:t>
       </w:r>
+      <w:proofErr w:type="spellEnd"/>
       <w:r>
         <w:rPr>
           <w:sz w:val="40"/>
@@ -366,42 +402,94 @@
           <w:szCs w:val="28"/>
         </w:rPr>
       </w:pPr>
-      <w:r>
-        <w:rPr>
-          <w:sz w:val="28"/>
-          <w:szCs w:val="28"/>
-        </w:rPr>
-        <w:t>sudo su -i</w:t>
-      </w:r>
-    </w:p>
-    <w:p>
-      <w:pPr>
-        <w:rPr>
-          <w:sz w:val="28"/>
-          <w:szCs w:val="28"/>
-        </w:rPr>
-      </w:pPr>
-      <w:r>
-        <w:rPr>
-          <w:sz w:val="28"/>
-          <w:szCs w:val="28"/>
-        </w:rPr>
-        <w:t>sudo mv &lt;old-name&gt; &lt;new-name&gt;                                       ======&gt;         rename</w:t>
-      </w:r>
-    </w:p>
-    <w:p>
-      <w:pPr>
-        <w:rPr>
-          <w:sz w:val="28"/>
-          <w:szCs w:val="28"/>
-        </w:rPr>
-      </w:pPr>
-      <w:r>
-        <w:rPr>
-          <w:sz w:val="28"/>
-          <w:szCs w:val="28"/>
-        </w:rPr>
-        <w:t xml:space="preserve">sudo cp &lt;source&gt; &lt;destination&gt;                </w:t>
+      <w:proofErr w:type="spellStart"/>
+      <w:r>
+        <w:rPr>
+          <w:sz w:val="28"/>
+          <w:szCs w:val="28"/>
+        </w:rPr>
+        <w:t>sudo</w:t>
+      </w:r>
+      <w:proofErr w:type="spellEnd"/>
+      <w:r>
+        <w:rPr>
+          <w:sz w:val="28"/>
+          <w:szCs w:val="28"/>
+        </w:rPr>
+        <w:t xml:space="preserve"> </w:t>
+      </w:r>
+      <w:proofErr w:type="spellStart"/>
+      <w:r>
+        <w:rPr>
+          <w:sz w:val="28"/>
+          <w:szCs w:val="28"/>
+        </w:rPr>
+        <w:t>su</w:t>
+      </w:r>
+      <w:proofErr w:type="spellEnd"/>
+      <w:r>
+        <w:rPr>
+          <w:sz w:val="28"/>
+          <w:szCs w:val="28"/>
+        </w:rPr>
+        <w:t xml:space="preserve"> -</w:t>
+      </w:r>
+      <w:proofErr w:type="spellStart"/>
+      <w:r>
+        <w:rPr>
+          <w:sz w:val="28"/>
+          <w:szCs w:val="28"/>
+        </w:rPr>
+        <w:t>i</w:t>
+      </w:r>
+      <w:proofErr w:type="spellEnd"/>
+    </w:p>
+    <w:p>
+      <w:pPr>
+        <w:rPr>
+          <w:sz w:val="28"/>
+          <w:szCs w:val="28"/>
+        </w:rPr>
+      </w:pPr>
+      <w:proofErr w:type="spellStart"/>
+      <w:r>
+        <w:rPr>
+          <w:sz w:val="28"/>
+          <w:szCs w:val="28"/>
+        </w:rPr>
+        <w:t>sudo</w:t>
+      </w:r>
+      <w:proofErr w:type="spellEnd"/>
+      <w:r>
+        <w:rPr>
+          <w:sz w:val="28"/>
+          <w:szCs w:val="28"/>
+        </w:rPr>
+        <w:t xml:space="preserve"> mv &lt;old-name&gt; &lt;new-name&gt;                                       ======&gt;         rename</w:t>
+      </w:r>
+    </w:p>
+    <w:p>
+      <w:pPr>
+        <w:rPr>
+          <w:sz w:val="28"/>
+          <w:szCs w:val="28"/>
+        </w:rPr>
+      </w:pPr>
+      <w:proofErr w:type="spellStart"/>
+      <w:r>
+        <w:rPr>
+          <w:sz w:val="28"/>
+          <w:szCs w:val="28"/>
+        </w:rPr>
+        <w:t>sudo</w:t>
+      </w:r>
+      <w:proofErr w:type="spellEnd"/>
+      <w:r>
+        <w:rPr>
+          <w:sz w:val="28"/>
+          <w:szCs w:val="28"/>
+        </w:rPr>
+        <w:t xml:space="preserve"> cp &lt;source&gt; &lt;destination&gt;                </w:t>
       </w:r>
       <w:r>
         <w:rPr>
@@ -433,58 +521,15 @@
           <w:szCs w:val="28"/>
         </w:rPr>
       </w:pPr>
-      <w:r>
-        <w:rPr>
-          <w:sz w:val="28"/>
-          <w:szCs w:val="28"/>
-        </w:rPr>
-        <w:t>sudo systemctl restart apache2.service                                  ====&gt;         restart</w:t>
-      </w:r>
-    </w:p>
-    <w:p>
-      <w:pPr>
-        <w:rPr>
-          <w:sz w:val="28"/>
-          <w:szCs w:val="28"/>
-        </w:rPr>
-      </w:pPr>
-      <w:r>
-        <w:rPr>
-          <w:sz w:val="28"/>
-          <w:szCs w:val="28"/>
-        </w:rPr>
-        <w:t>sudo systemctl status apache2.service                                     ==&gt;         status</w:t>
-      </w:r>
-    </w:p>
-    <w:p>
-      <w:pPr>
-        <w:rPr>
-          <w:sz w:val="28"/>
-          <w:szCs w:val="28"/>
-        </w:rPr>
-      </w:pPr>
-      <w:r>
-        <w:rPr>
-          <w:sz w:val="28"/>
-          <w:szCs w:val="28"/>
-        </w:rPr>
-        <w:t>sudo rm -rf &lt;Folder name&gt;</w:t>
-      </w:r>
-    </w:p>
-    <w:p>
-      <w:pPr>
-        <w:rPr>
-          <w:sz w:val="28"/>
-          <w:szCs w:val="28"/>
-        </w:rPr>
-      </w:pPr>
-      <w:r>
-        <w:rPr>
-          <w:sz w:val="28"/>
-          <w:szCs w:val="28"/>
-        </w:rPr>
-        <w:t>sudo git init</w:t>
-      </w:r>
+      <w:proofErr w:type="spellStart"/>
+      <w:r>
+        <w:rPr>
+          <w:sz w:val="28"/>
+          <w:szCs w:val="28"/>
+        </w:rPr>
+        <w:t>sudo</w:t>
+      </w:r>
+      <w:proofErr w:type="spellEnd"/>
       <w:r>
         <w:rPr>
           <w:sz w:val="28"/>
@@ -492,21 +537,182 @@
         </w:rPr>
         <w:t xml:space="preserve"> </w:t>
       </w:r>
-    </w:p>
-    <w:p>
-      <w:pPr>
-        <w:rPr>
-          <w:sz w:val="28"/>
-          <w:szCs w:val="28"/>
-        </w:rPr>
-      </w:pPr>
+      <w:proofErr w:type="spellStart"/>
+      <w:r>
+        <w:rPr>
+          <w:sz w:val="28"/>
+          <w:szCs w:val="28"/>
+        </w:rPr>
+        <w:t>systemctl</w:t>
+      </w:r>
+      <w:proofErr w:type="spellEnd"/>
+      <w:r>
+        <w:rPr>
+          <w:sz w:val="28"/>
+          <w:szCs w:val="28"/>
+        </w:rPr>
+        <w:t xml:space="preserve"> restart apache2.service                                  ====&gt;         restart</w:t>
+      </w:r>
+    </w:p>
+    <w:p>
+      <w:pPr>
+        <w:rPr>
+          <w:sz w:val="28"/>
+          <w:szCs w:val="28"/>
+        </w:rPr>
+      </w:pPr>
+      <w:proofErr w:type="spellStart"/>
+      <w:r>
+        <w:rPr>
+          <w:sz w:val="28"/>
+          <w:szCs w:val="28"/>
+        </w:rPr>
+        <w:t>sudo</w:t>
+      </w:r>
+      <w:proofErr w:type="spellEnd"/>
+      <w:r>
+        <w:rPr>
+          <w:sz w:val="28"/>
+          <w:szCs w:val="28"/>
+        </w:rPr>
+        <w:t xml:space="preserve"> </w:t>
+      </w:r>
+      <w:proofErr w:type="spellStart"/>
+      <w:r>
+        <w:rPr>
+          <w:sz w:val="28"/>
+          <w:szCs w:val="28"/>
+        </w:rPr>
+        <w:t>systemctl</w:t>
+      </w:r>
+      <w:proofErr w:type="spellEnd"/>
+      <w:r>
+        <w:rPr>
+          <w:sz w:val="28"/>
+          <w:szCs w:val="28"/>
+        </w:rPr>
+        <w:t xml:space="preserve"> status apache2.service                                     ==&gt;         status</w:t>
+      </w:r>
+    </w:p>
+    <w:p>
+      <w:pPr>
+        <w:rPr>
+          <w:sz w:val="28"/>
+          <w:szCs w:val="28"/>
+        </w:rPr>
+      </w:pPr>
+      <w:proofErr w:type="spellStart"/>
+      <w:r>
+        <w:rPr>
+          <w:sz w:val="28"/>
+          <w:szCs w:val="28"/>
+        </w:rPr>
+        <w:t>sudo</w:t>
+      </w:r>
+      <w:proofErr w:type="spellEnd"/>
+      <w:r>
+        <w:rPr>
+          <w:sz w:val="28"/>
+          <w:szCs w:val="28"/>
+        </w:rPr>
+        <w:t xml:space="preserve"> rm -rf &lt;Folder name&gt;</w:t>
+      </w:r>
+    </w:p>
+    <w:p>
+      <w:pPr>
+        <w:rPr>
+          <w:sz w:val="28"/>
+          <w:szCs w:val="28"/>
+        </w:rPr>
+      </w:pPr>
+      <w:proofErr w:type="spellStart"/>
+      <w:r>
+        <w:rPr>
+          <w:sz w:val="28"/>
+          <w:szCs w:val="28"/>
+        </w:rPr>
+        <w:t>sudo</w:t>
+      </w:r>
+      <w:proofErr w:type="spellEnd"/>
+      <w:r>
+        <w:rPr>
+          <w:sz w:val="28"/>
+          <w:szCs w:val="28"/>
+        </w:rPr>
+        <w:t xml:space="preserve"> git </w:t>
+      </w:r>
+      <w:proofErr w:type="spellStart"/>
+      <w:r>
+        <w:rPr>
+          <w:sz w:val="28"/>
+          <w:szCs w:val="28"/>
+        </w:rPr>
+        <w:t>init</w:t>
+      </w:r>
+      <w:proofErr w:type="spellEnd"/>
+      <w:r>
+        <w:rPr>
+          <w:sz w:val="28"/>
+          <w:szCs w:val="28"/>
+        </w:rPr>
+        <w:t xml:space="preserve"> </w:t>
+      </w:r>
+    </w:p>
+    <w:p>
+      <w:pPr>
+        <w:rPr>
+          <w:sz w:val="28"/>
+          <w:szCs w:val="28"/>
+        </w:rPr>
+      </w:pPr>
+      <w:proofErr w:type="spellStart"/>
       <w:r>
         <w:rPr>
           <w:sz w:val="28"/>
           <w:szCs w:val="28"/>
         </w:rPr>
         <w:lastRenderedPageBreak/>
-        <w:t xml:space="preserve">ps -ef | grep runserver </w:t>
+        <w:t>ps</w:t>
+      </w:r>
+      <w:proofErr w:type="spellEnd"/>
+      <w:r>
+        <w:rPr>
+          <w:sz w:val="28"/>
+          <w:szCs w:val="28"/>
+        </w:rPr>
+        <w:t xml:space="preserve"> -</w:t>
+      </w:r>
+      <w:proofErr w:type="spellStart"/>
+      <w:r>
+        <w:rPr>
+          <w:sz w:val="28"/>
+          <w:szCs w:val="28"/>
+        </w:rPr>
+        <w:t>ef</w:t>
+      </w:r>
+      <w:proofErr w:type="spellEnd"/>
+      <w:r>
+        <w:rPr>
+          <w:sz w:val="28"/>
+          <w:szCs w:val="28"/>
+        </w:rPr>
+        <w:t xml:space="preserve"> | grep </w:t>
+      </w:r>
+      <w:proofErr w:type="spellStart"/>
+      <w:r>
+        <w:rPr>
+          <w:sz w:val="28"/>
+          <w:szCs w:val="28"/>
+        </w:rPr>
+        <w:t>runserver</w:t>
+      </w:r>
+      <w:proofErr w:type="spellEnd"/>
+      <w:r>
+        <w:rPr>
+          <w:sz w:val="28"/>
+          <w:szCs w:val="28"/>
+        </w:rPr>
+        <w:t xml:space="preserve"> </w:t>
       </w:r>
       <w:r>
         <w:rPr>
@@ -567,58 +773,101 @@
           <w:szCs w:val="28"/>
         </w:rPr>
       </w:pPr>
-      <w:r>
-        <w:rPr>
-          <w:sz w:val="28"/>
-          <w:szCs w:val="28"/>
-        </w:rPr>
-        <w:t>nohup python manage.py runserver 0.0.0.0:9500 &amp;</w:t>
-      </w:r>
-    </w:p>
-    <w:p>
-      <w:pPr>
-        <w:rPr>
-          <w:sz w:val="28"/>
-          <w:szCs w:val="28"/>
-        </w:rPr>
-      </w:pPr>
-    </w:p>
-    <w:p>
-      <w:pPr>
-        <w:rPr>
-          <w:sz w:val="28"/>
-          <w:szCs w:val="28"/>
-        </w:rPr>
-      </w:pPr>
-    </w:p>
-    <w:p>
-      <w:pPr>
-        <w:rPr>
-          <w:sz w:val="28"/>
-          <w:szCs w:val="28"/>
-        </w:rPr>
-      </w:pPr>
-      <w:r>
-        <w:rPr>
-          <w:sz w:val="28"/>
-          <w:szCs w:val="28"/>
-        </w:rPr>
-        <w:t>sudo apt install python3.9</w:t>
-      </w:r>
-    </w:p>
-    <w:p>
-      <w:pPr>
-        <w:rPr>
-          <w:sz w:val="28"/>
-          <w:szCs w:val="28"/>
-        </w:rPr>
-      </w:pPr>
-      <w:r>
-        <w:rPr>
-          <w:sz w:val="28"/>
-          <w:szCs w:val="28"/>
-        </w:rPr>
-        <w:t>sudo apt-get install -y python3-pip</w:t>
+      <w:proofErr w:type="spellStart"/>
+      <w:r>
+        <w:rPr>
+          <w:sz w:val="28"/>
+          <w:szCs w:val="28"/>
+        </w:rPr>
+        <w:t>nohup</w:t>
+      </w:r>
+      <w:proofErr w:type="spellEnd"/>
+      <w:r>
+        <w:rPr>
+          <w:sz w:val="28"/>
+          <w:szCs w:val="28"/>
+        </w:rPr>
+        <w:t xml:space="preserve"> python manage.py </w:t>
+      </w:r>
+      <w:proofErr w:type="spellStart"/>
+      <w:r>
+        <w:rPr>
+          <w:sz w:val="28"/>
+          <w:szCs w:val="28"/>
+        </w:rPr>
+        <w:t>runserver</w:t>
+      </w:r>
+      <w:proofErr w:type="spellEnd"/>
+      <w:r>
+        <w:rPr>
+          <w:sz w:val="28"/>
+          <w:szCs w:val="28"/>
+        </w:rPr>
+        <w:t xml:space="preserve"> 0.0.0.0:9500 &amp;</w:t>
+      </w:r>
+    </w:p>
+    <w:p>
+      <w:pPr>
+        <w:rPr>
+          <w:sz w:val="28"/>
+          <w:szCs w:val="28"/>
+        </w:rPr>
+      </w:pPr>
+    </w:p>
+    <w:p>
+      <w:pPr>
+        <w:rPr>
+          <w:sz w:val="28"/>
+          <w:szCs w:val="28"/>
+        </w:rPr>
+      </w:pPr>
+    </w:p>
+    <w:p>
+      <w:pPr>
+        <w:rPr>
+          <w:sz w:val="28"/>
+          <w:szCs w:val="28"/>
+        </w:rPr>
+      </w:pPr>
+      <w:proofErr w:type="spellStart"/>
+      <w:r>
+        <w:rPr>
+          <w:sz w:val="28"/>
+          <w:szCs w:val="28"/>
+        </w:rPr>
+        <w:t>sudo</w:t>
+      </w:r>
+      <w:proofErr w:type="spellEnd"/>
+      <w:r>
+        <w:rPr>
+          <w:sz w:val="28"/>
+          <w:szCs w:val="28"/>
+        </w:rPr>
+        <w:t xml:space="preserve"> apt install python3.9</w:t>
+      </w:r>
+    </w:p>
+    <w:p>
+      <w:pPr>
+        <w:rPr>
+          <w:sz w:val="28"/>
+          <w:szCs w:val="28"/>
+        </w:rPr>
+      </w:pPr>
+      <w:proofErr w:type="spellStart"/>
+      <w:r>
+        <w:rPr>
+          <w:sz w:val="28"/>
+          <w:szCs w:val="28"/>
+        </w:rPr>
+        <w:t>sudo</w:t>
+      </w:r>
+      <w:proofErr w:type="spellEnd"/>
+      <w:r>
+        <w:rPr>
+          <w:sz w:val="28"/>
+          <w:szCs w:val="28"/>
+        </w:rPr>
+        <w:t xml:space="preserve"> apt-get install -y python3-pip</w:t>
       </w:r>
     </w:p>
     <w:p>
@@ -662,12 +911,21 @@
           <w:szCs w:val="28"/>
         </w:rPr>
       </w:pPr>
-      <w:r>
-        <w:rPr>
-          <w:sz w:val="28"/>
-          <w:szCs w:val="28"/>
-        </w:rPr>
-        <w:t>lsb_release -a</w:t>
+      <w:proofErr w:type="spellStart"/>
+      <w:r>
+        <w:rPr>
+          <w:sz w:val="28"/>
+          <w:szCs w:val="28"/>
+        </w:rPr>
+        <w:t>lsb_release</w:t>
+      </w:r>
+      <w:proofErr w:type="spellEnd"/>
+      <w:r>
+        <w:rPr>
+          <w:sz w:val="28"/>
+          <w:szCs w:val="28"/>
+        </w:rPr>
+        <w:t xml:space="preserve"> -a</w:t>
       </w:r>
       <w:r>
         <w:rPr>
@@ -705,6 +963,7 @@
         <w:tab/>
         <w:t xml:space="preserve">===&gt; </w:t>
       </w:r>
+      <w:proofErr w:type="spellStart"/>
       <w:r>
         <w:rPr>
           <w:sz w:val="28"/>
@@ -712,6 +971,7 @@
         </w:rPr>
         <w:t>linux</w:t>
       </w:r>
+      <w:proofErr w:type="spellEnd"/>
       <w:r>
         <w:rPr>
           <w:sz w:val="28"/>
@@ -766,8 +1026,18 @@
           <w:szCs w:val="28"/>
           <w:u w:val="single"/>
         </w:rPr>
-        <w:t>SSH setup url</w:t>
-      </w:r>
+        <w:t xml:space="preserve">SSH setup </w:t>
+      </w:r>
+      <w:proofErr w:type="spellStart"/>
+      <w:r>
+        <w:rPr>
+          <w:sz w:val="28"/>
+          <w:szCs w:val="28"/>
+          <w:u w:val="single"/>
+        </w:rPr>
+        <w:t>url</w:t>
+      </w:r>
+      <w:proofErr w:type="spellEnd"/>
     </w:p>
     <w:p>
       <w:pPr>
@@ -783,8 +1053,18 @@
             <w:sz w:val="28"/>
             <w:szCs w:val="28"/>
           </w:rPr>
-          <w:t>setup ssh</w:t>
+          <w:t xml:space="preserve">setup </w:t>
         </w:r>
+        <w:proofErr w:type="spellStart"/>
+        <w:r>
+          <w:rPr>
+            <w:rStyle w:val="Hyperlink"/>
+            <w:sz w:val="28"/>
+            <w:szCs w:val="28"/>
+          </w:rPr>
+          <w:t>ssh</w:t>
+        </w:r>
+        <w:proofErr w:type="spellEnd"/>
       </w:hyperlink>
     </w:p>
     <w:p>
@@ -825,25 +1105,27 @@
           <w:szCs w:val="28"/>
           <w:u w:val="single"/>
         </w:rPr>
+        <w:t xml:space="preserve">increase </w:t>
+      </w:r>
+      <w:r>
+        <w:rPr>
+          <w:sz w:val="28"/>
+          <w:szCs w:val="28"/>
+          <w:u w:val="single"/>
+        </w:rPr>
         <w:t>Watchers</w:t>
       </w:r>
-    </w:p>
-    <w:p>
-      <w:pPr>
-        <w:rPr>
-          <w:sz w:val="36"/>
-          <w:szCs w:val="36"/>
-        </w:rPr>
-      </w:pPr>
-    </w:p>
-    <w:p>
-      <w:pPr>
-        <w:rPr>
-          <w:sz w:val="36"/>
-          <w:szCs w:val="36"/>
-        </w:rPr>
-      </w:pPr>
-      <w:r>
+      <w:r>
+        <w:rPr>
+          <w:sz w:val="28"/>
+          <w:szCs w:val="28"/>
+          <w:u w:val="single"/>
+        </w:rPr>
+        <w:t xml:space="preserve"> for react or angular</w:t>
+      </w:r>
+    </w:p>
+    <w:p>
+      <w:pPr>
         <w:rPr>
           <w:rFonts w:ascii="Roboto" w:hAnsi="Roboto"/>
           <w:color w:val="202124"/>
@@ -851,8 +1133,7 @@
           <w:szCs w:val="20"/>
           <w:shd w:val="clear" w:color="auto" w:fill="FFFFFF"/>
         </w:rPr>
-        <w:t>echo fs.inotify.max_user_watches=524288 | sudo tee -a /etc/sysctl.conf &amp;&amp; sudo sysctl -p</w:t>
-      </w:r>
+      </w:pPr>
       <w:r>
         <w:rPr>
           <w:rFonts w:ascii="Roboto" w:hAnsi="Roboto"/>
@@ -861,7 +1142,220 @@
           <w:szCs w:val="20"/>
           <w:shd w:val="clear" w:color="auto" w:fill="FFFFFF"/>
         </w:rPr>
+        <w:t xml:space="preserve">echo </w:t>
+      </w:r>
+      <w:proofErr w:type="spellStart"/>
+      <w:r>
+        <w:rPr>
+          <w:rFonts w:ascii="Roboto" w:hAnsi="Roboto"/>
+          <w:color w:val="202124"/>
+          <w:sz w:val="20"/>
+          <w:szCs w:val="20"/>
+          <w:shd w:val="clear" w:color="auto" w:fill="FFFFFF"/>
+        </w:rPr>
+        <w:t>fs.inotify.max_user_watches</w:t>
+      </w:r>
+      <w:proofErr w:type="spellEnd"/>
+      <w:r>
+        <w:rPr>
+          <w:rFonts w:ascii="Roboto" w:hAnsi="Roboto"/>
+          <w:color w:val="202124"/>
+          <w:sz w:val="20"/>
+          <w:szCs w:val="20"/>
+          <w:shd w:val="clear" w:color="auto" w:fill="FFFFFF"/>
+        </w:rPr>
+        <w:t xml:space="preserve">=524288 | </w:t>
+      </w:r>
+      <w:proofErr w:type="spellStart"/>
+      <w:r>
+        <w:rPr>
+          <w:rFonts w:ascii="Roboto" w:hAnsi="Roboto"/>
+          <w:color w:val="202124"/>
+          <w:sz w:val="20"/>
+          <w:szCs w:val="20"/>
+          <w:shd w:val="clear" w:color="auto" w:fill="FFFFFF"/>
+        </w:rPr>
+        <w:t>sudo</w:t>
+      </w:r>
+      <w:proofErr w:type="spellEnd"/>
+      <w:r>
+        <w:rPr>
+          <w:rFonts w:ascii="Roboto" w:hAnsi="Roboto"/>
+          <w:color w:val="202124"/>
+          <w:sz w:val="20"/>
+          <w:szCs w:val="20"/>
+          <w:shd w:val="clear" w:color="auto" w:fill="FFFFFF"/>
+        </w:rPr>
+        <w:t xml:space="preserve"> tee -a /etc/</w:t>
+      </w:r>
+      <w:proofErr w:type="spellStart"/>
+      <w:r>
+        <w:rPr>
+          <w:rFonts w:ascii="Roboto" w:hAnsi="Roboto"/>
+          <w:color w:val="202124"/>
+          <w:sz w:val="20"/>
+          <w:szCs w:val="20"/>
+          <w:shd w:val="clear" w:color="auto" w:fill="FFFFFF"/>
+        </w:rPr>
+        <w:t>sysctl.conf</w:t>
+      </w:r>
+      <w:proofErr w:type="spellEnd"/>
+      <w:r>
+        <w:rPr>
+          <w:rFonts w:ascii="Roboto" w:hAnsi="Roboto"/>
+          <w:color w:val="202124"/>
+          <w:sz w:val="20"/>
+          <w:szCs w:val="20"/>
+          <w:shd w:val="clear" w:color="auto" w:fill="FFFFFF"/>
+        </w:rPr>
+        <w:t xml:space="preserve"> &amp;&amp; </w:t>
+      </w:r>
+      <w:proofErr w:type="spellStart"/>
+      <w:r>
+        <w:rPr>
+          <w:rFonts w:ascii="Roboto" w:hAnsi="Roboto"/>
+          <w:color w:val="202124"/>
+          <w:sz w:val="20"/>
+          <w:szCs w:val="20"/>
+          <w:shd w:val="clear" w:color="auto" w:fill="FFFFFF"/>
+        </w:rPr>
+        <w:t>sudo</w:t>
+      </w:r>
+      <w:proofErr w:type="spellEnd"/>
+      <w:r>
+        <w:rPr>
+          <w:rFonts w:ascii="Roboto" w:hAnsi="Roboto"/>
+          <w:color w:val="202124"/>
+          <w:sz w:val="20"/>
+          <w:szCs w:val="20"/>
+          <w:shd w:val="clear" w:color="auto" w:fill="FFFFFF"/>
+        </w:rPr>
+        <w:t xml:space="preserve"> </w:t>
+      </w:r>
+      <w:proofErr w:type="spellStart"/>
+      <w:r>
+        <w:rPr>
+          <w:rFonts w:ascii="Roboto" w:hAnsi="Roboto"/>
+          <w:color w:val="202124"/>
+          <w:sz w:val="20"/>
+          <w:szCs w:val="20"/>
+          <w:shd w:val="clear" w:color="auto" w:fill="FFFFFF"/>
+        </w:rPr>
+        <w:t>sysctl</w:t>
+      </w:r>
+      <w:proofErr w:type="spellEnd"/>
+      <w:r>
+        <w:rPr>
+          <w:rFonts w:ascii="Roboto" w:hAnsi="Roboto"/>
+          <w:color w:val="202124"/>
+          <w:sz w:val="20"/>
+          <w:szCs w:val="20"/>
+          <w:shd w:val="clear" w:color="auto" w:fill="FFFFFF"/>
+        </w:rPr>
+        <w:t xml:space="preserve"> -p</w:t>
+      </w:r>
+      <w:r>
+        <w:rPr>
+          <w:rFonts w:ascii="Roboto" w:hAnsi="Roboto"/>
+          <w:color w:val="202124"/>
+          <w:sz w:val="20"/>
+          <w:szCs w:val="20"/>
+          <w:shd w:val="clear" w:color="auto" w:fill="FFFFFF"/>
+        </w:rPr>
         <w:t xml:space="preserve">    </w:t>
+      </w:r>
+    </w:p>
+    <w:p>
+      <w:pPr>
+        <w:rPr>
+          <w:rFonts w:ascii="Roboto" w:hAnsi="Roboto"/>
+          <w:color w:val="202124"/>
+          <w:sz w:val="20"/>
+          <w:szCs w:val="20"/>
+          <w:shd w:val="clear" w:color="auto" w:fill="FFFFFF"/>
+        </w:rPr>
+      </w:pPr>
+    </w:p>
+    <w:p>
+      <w:pPr>
+        <w:rPr>
+          <w:rFonts w:ascii="Roboto" w:hAnsi="Roboto"/>
+          <w:color w:val="202124"/>
+          <w:sz w:val="20"/>
+          <w:szCs w:val="20"/>
+          <w:shd w:val="clear" w:color="auto" w:fill="FFFFFF"/>
+        </w:rPr>
+      </w:pPr>
+    </w:p>
+    <w:p>
+      <w:pPr>
+        <w:rPr>
+          <w:rFonts w:ascii="Roboto" w:hAnsi="Roboto"/>
+          <w:color w:val="202124"/>
+          <w:sz w:val="28"/>
+          <w:szCs w:val="28"/>
+          <w:u w:val="single"/>
+          <w:shd w:val="clear" w:color="auto" w:fill="FFFFFF"/>
+        </w:rPr>
+      </w:pPr>
+      <w:r>
+        <w:rPr>
+          <w:rFonts w:ascii="Roboto" w:hAnsi="Roboto"/>
+          <w:color w:val="202124"/>
+          <w:sz w:val="28"/>
+          <w:szCs w:val="28"/>
+          <w:u w:val="single"/>
+          <w:shd w:val="clear" w:color="auto" w:fill="FFFFFF"/>
+        </w:rPr>
+        <w:t xml:space="preserve">if you face when running </w:t>
+      </w:r>
+      <w:proofErr w:type="spellStart"/>
+      <w:r>
+        <w:rPr>
+          <w:rFonts w:ascii="Roboto" w:hAnsi="Roboto"/>
+          <w:color w:val="202124"/>
+          <w:sz w:val="28"/>
+          <w:szCs w:val="28"/>
+          <w:u w:val="single"/>
+          <w:shd w:val="clear" w:color="auto" w:fill="FFFFFF"/>
+        </w:rPr>
+        <w:t>npm</w:t>
+      </w:r>
+      <w:proofErr w:type="spellEnd"/>
+      <w:r>
+        <w:rPr>
+          <w:rFonts w:ascii="Roboto" w:hAnsi="Roboto"/>
+          <w:color w:val="202124"/>
+          <w:sz w:val="28"/>
+          <w:szCs w:val="28"/>
+          <w:u w:val="single"/>
+          <w:shd w:val="clear" w:color="auto" w:fill="FFFFFF"/>
+        </w:rPr>
+        <w:t xml:space="preserve"> install</w:t>
+      </w:r>
+    </w:p>
+    <w:p>
+      <w:pPr>
+        <w:rPr>
+          <w:sz w:val="24"/>
+          <w:szCs w:val="24"/>
+        </w:rPr>
+      </w:pPr>
+      <w:proofErr w:type="spellStart"/>
+      <w:r>
+        <w:rPr>
+          <w:sz w:val="24"/>
+          <w:szCs w:val="24"/>
+        </w:rPr>
+        <w:t>npm</w:t>
+      </w:r>
+      <w:proofErr w:type="spellEnd"/>
+      <w:r>
+        <w:rPr>
+          <w:sz w:val="24"/>
+          <w:szCs w:val="24"/>
+        </w:rPr>
+        <w:t xml:space="preserve"> config set legacy-peer-deps true</w:t>
       </w:r>
     </w:p>
     <w:sectPr>

</xml_diff>

<commit_message>
added some docker commands
</commit_message>
<xml_diff>
--- a/IMPORTANT COMMANDS for linux and docker.docx
+++ b/IMPORTANT COMMANDS for linux and docker.docx
@@ -566,6 +566,346 @@
           <w:szCs w:val="28"/>
         </w:rPr>
       </w:pPr>
+      <w:r>
+        <w:rPr>
+          <w:sz w:val="28"/>
+          <w:szCs w:val="28"/>
+        </w:rPr>
+        <w:t xml:space="preserve">sudo docker system prune </w:t>
+      </w:r>
+      <w:r>
+        <w:rPr>
+          <w:sz w:val="28"/>
+          <w:szCs w:val="28"/>
+        </w:rPr>
+        <w:t>–</w:t>
+      </w:r>
+      <w:r>
+        <w:rPr>
+          <w:sz w:val="28"/>
+          <w:szCs w:val="28"/>
+        </w:rPr>
+        <w:t>volumes</w:t>
+      </w:r>
+      <w:r>
+        <w:rPr>
+          <w:sz w:val="28"/>
+          <w:szCs w:val="28"/>
+        </w:rPr>
+        <w:t xml:space="preserve">                 =</w:t>
+      </w:r>
+      <w:r>
+        <w:rPr>
+          <w:sz w:val="28"/>
+          <w:szCs w:val="28"/>
+        </w:rPr>
+        <w:sym w:font="Wingdings" w:char="F0E8"/>
+      </w:r>
+      <w:r>
+        <w:rPr>
+          <w:sz w:val="28"/>
+          <w:szCs w:val="28"/>
+        </w:rPr>
+        <w:t xml:space="preserve"> remove previous containers</w:t>
+      </w:r>
+    </w:p>
+    <w:p>
+      <w:pPr>
+        <w:tabs>
+          <w:tab w:val="left" w:pos="916"/>
+          <w:tab w:val="left" w:pos="1832"/>
+          <w:tab w:val="left" w:pos="2748"/>
+          <w:tab w:val="left" w:pos="3664"/>
+          <w:tab w:val="left" w:pos="4580"/>
+          <w:tab w:val="left" w:pos="5496"/>
+          <w:tab w:val="left" w:pos="6412"/>
+          <w:tab w:val="left" w:pos="7328"/>
+          <w:tab w:val="left" w:pos="8244"/>
+          <w:tab w:val="left" w:pos="9160"/>
+          <w:tab w:val="left" w:pos="10076"/>
+          <w:tab w:val="left" w:pos="10992"/>
+          <w:tab w:val="left" w:pos="11908"/>
+          <w:tab w:val="left" w:pos="12824"/>
+          <w:tab w:val="left" w:pos="13740"/>
+          <w:tab w:val="left" w:pos="14656"/>
+        </w:tabs>
+        <w:spacing w:after="0" w:line="240" w:lineRule="auto"/>
+        <w:textAlignment w:val="baseline"/>
+        <w:rPr>
+          <w:rFonts w:ascii="inherit" w:eastAsia="Times New Roman" w:hAnsi="inherit" w:cs="Courier New"/>
+          <w:sz w:val="28"/>
+          <w:szCs w:val="28"/>
+          <w:bdr w:val="none" w:sz="0" w:space="0" w:color="auto" w:frame="1"/>
+          <w:lang w:eastAsia="en-IN"/>
+        </w:rPr>
+      </w:pPr>
+      <w:r>
+        <w:rPr>
+          <w:rFonts w:ascii="inherit" w:eastAsia="Times New Roman" w:hAnsi="inherit" w:cs="Courier New"/>
+          <w:sz w:val="28"/>
+          <w:szCs w:val="28"/>
+          <w:bdr w:val="none" w:sz="0" w:space="0" w:color="auto" w:frame="1"/>
+          <w:lang w:eastAsia="en-IN"/>
+        </w:rPr>
+        <w:t>sudo docker system prune -af</w:t>
+      </w:r>
+    </w:p>
+    <w:p>
+      <w:pPr>
+        <w:tabs>
+          <w:tab w:val="left" w:pos="916"/>
+          <w:tab w:val="left" w:pos="1832"/>
+          <w:tab w:val="left" w:pos="2748"/>
+          <w:tab w:val="left" w:pos="3664"/>
+          <w:tab w:val="left" w:pos="4580"/>
+          <w:tab w:val="left" w:pos="5496"/>
+          <w:tab w:val="left" w:pos="6412"/>
+          <w:tab w:val="left" w:pos="7328"/>
+          <w:tab w:val="left" w:pos="8244"/>
+          <w:tab w:val="left" w:pos="9160"/>
+          <w:tab w:val="left" w:pos="10076"/>
+          <w:tab w:val="left" w:pos="10992"/>
+          <w:tab w:val="left" w:pos="11908"/>
+          <w:tab w:val="left" w:pos="12824"/>
+          <w:tab w:val="left" w:pos="13740"/>
+          <w:tab w:val="left" w:pos="14656"/>
+        </w:tabs>
+        <w:spacing w:after="0" w:line="240" w:lineRule="auto"/>
+        <w:textAlignment w:val="baseline"/>
+        <w:rPr>
+          <w:rFonts w:ascii="inherit" w:eastAsia="Times New Roman" w:hAnsi="inherit" w:cs="Courier New"/>
+          <w:sz w:val="28"/>
+          <w:szCs w:val="28"/>
+          <w:bdr w:val="none" w:sz="0" w:space="0" w:color="auto" w:frame="1"/>
+          <w:lang w:eastAsia="en-IN"/>
+        </w:rPr>
+      </w:pPr>
+    </w:p>
+    <w:p>
+      <w:pPr>
+        <w:tabs>
+          <w:tab w:val="left" w:pos="916"/>
+          <w:tab w:val="left" w:pos="1832"/>
+          <w:tab w:val="left" w:pos="2748"/>
+          <w:tab w:val="left" w:pos="3664"/>
+          <w:tab w:val="left" w:pos="4580"/>
+          <w:tab w:val="left" w:pos="5496"/>
+          <w:tab w:val="left" w:pos="6412"/>
+          <w:tab w:val="left" w:pos="7328"/>
+          <w:tab w:val="left" w:pos="8244"/>
+          <w:tab w:val="left" w:pos="9160"/>
+          <w:tab w:val="left" w:pos="10076"/>
+          <w:tab w:val="left" w:pos="10992"/>
+          <w:tab w:val="left" w:pos="11908"/>
+          <w:tab w:val="left" w:pos="12824"/>
+          <w:tab w:val="left" w:pos="13740"/>
+          <w:tab w:val="left" w:pos="14656"/>
+        </w:tabs>
+        <w:spacing w:after="0" w:line="240" w:lineRule="auto"/>
+        <w:textAlignment w:val="baseline"/>
+        <w:rPr>
+          <w:rFonts w:ascii="inherit" w:eastAsia="Times New Roman" w:hAnsi="inherit" w:cs="Courier New"/>
+          <w:sz w:val="28"/>
+          <w:szCs w:val="28"/>
+          <w:bdr w:val="none" w:sz="0" w:space="0" w:color="auto" w:frame="1"/>
+          <w:lang w:eastAsia="en-IN"/>
+        </w:rPr>
+      </w:pPr>
+    </w:p>
+    <w:p>
+      <w:pPr>
+        <w:tabs>
+          <w:tab w:val="left" w:pos="916"/>
+          <w:tab w:val="left" w:pos="1832"/>
+          <w:tab w:val="left" w:pos="2748"/>
+          <w:tab w:val="left" w:pos="3664"/>
+          <w:tab w:val="left" w:pos="4580"/>
+          <w:tab w:val="left" w:pos="5496"/>
+          <w:tab w:val="left" w:pos="6412"/>
+          <w:tab w:val="left" w:pos="7328"/>
+          <w:tab w:val="left" w:pos="8244"/>
+          <w:tab w:val="left" w:pos="9160"/>
+          <w:tab w:val="left" w:pos="10076"/>
+          <w:tab w:val="left" w:pos="10992"/>
+          <w:tab w:val="left" w:pos="11908"/>
+          <w:tab w:val="left" w:pos="12824"/>
+          <w:tab w:val="left" w:pos="13740"/>
+          <w:tab w:val="left" w:pos="14656"/>
+        </w:tabs>
+        <w:spacing w:after="0" w:line="240" w:lineRule="auto"/>
+        <w:textAlignment w:val="baseline"/>
+        <w:rPr>
+          <w:rFonts w:ascii="inherit" w:eastAsia="Times New Roman" w:hAnsi="inherit" w:cs="Courier New"/>
+          <w:sz w:val="28"/>
+          <w:szCs w:val="28"/>
+          <w:bdr w:val="none" w:sz="0" w:space="0" w:color="auto" w:frame="1"/>
+          <w:lang w:eastAsia="en-IN"/>
+        </w:rPr>
+      </w:pPr>
+    </w:p>
+    <w:p>
+      <w:pPr>
+        <w:tabs>
+          <w:tab w:val="left" w:pos="916"/>
+          <w:tab w:val="left" w:pos="1832"/>
+          <w:tab w:val="left" w:pos="2748"/>
+          <w:tab w:val="left" w:pos="3664"/>
+          <w:tab w:val="left" w:pos="4580"/>
+          <w:tab w:val="left" w:pos="5496"/>
+          <w:tab w:val="left" w:pos="6412"/>
+          <w:tab w:val="left" w:pos="7328"/>
+          <w:tab w:val="left" w:pos="8244"/>
+          <w:tab w:val="left" w:pos="9160"/>
+          <w:tab w:val="left" w:pos="10076"/>
+          <w:tab w:val="left" w:pos="10992"/>
+          <w:tab w:val="left" w:pos="11908"/>
+          <w:tab w:val="left" w:pos="12824"/>
+          <w:tab w:val="left" w:pos="13740"/>
+          <w:tab w:val="left" w:pos="14656"/>
+        </w:tabs>
+        <w:spacing w:after="0" w:line="240" w:lineRule="auto"/>
+        <w:textAlignment w:val="baseline"/>
+        <w:rPr>
+          <w:rFonts w:ascii="inherit" w:eastAsia="Times New Roman" w:hAnsi="inherit" w:cs="Courier New"/>
+          <w:sz w:val="28"/>
+          <w:szCs w:val="28"/>
+          <w:bdr w:val="none" w:sz="0" w:space="0" w:color="auto" w:frame="1"/>
+          <w:lang w:eastAsia="en-IN"/>
+        </w:rPr>
+      </w:pPr>
+    </w:p>
+    <w:p>
+      <w:pPr>
+        <w:tabs>
+          <w:tab w:val="left" w:pos="916"/>
+          <w:tab w:val="left" w:pos="1832"/>
+          <w:tab w:val="left" w:pos="2748"/>
+          <w:tab w:val="left" w:pos="3664"/>
+          <w:tab w:val="left" w:pos="4580"/>
+          <w:tab w:val="left" w:pos="5496"/>
+          <w:tab w:val="left" w:pos="6412"/>
+          <w:tab w:val="left" w:pos="7328"/>
+          <w:tab w:val="left" w:pos="8244"/>
+          <w:tab w:val="left" w:pos="9160"/>
+          <w:tab w:val="left" w:pos="10076"/>
+          <w:tab w:val="left" w:pos="10992"/>
+          <w:tab w:val="left" w:pos="11908"/>
+          <w:tab w:val="left" w:pos="12824"/>
+          <w:tab w:val="left" w:pos="13740"/>
+          <w:tab w:val="left" w:pos="14656"/>
+        </w:tabs>
+        <w:spacing w:after="0" w:line="240" w:lineRule="auto"/>
+        <w:textAlignment w:val="baseline"/>
+        <w:rPr>
+          <w:rFonts w:ascii="Roboto" w:hAnsi="Roboto"/>
+          <w:color w:val="202124"/>
+          <w:sz w:val="28"/>
+          <w:szCs w:val="28"/>
+        </w:rPr>
+      </w:pPr>
+      <w:r>
+        <w:rPr>
+          <w:rFonts w:ascii="Roboto" w:hAnsi="Roboto"/>
+          <w:color w:val="202124"/>
+          <w:sz w:val="28"/>
+          <w:szCs w:val="28"/>
+        </w:rPr>
+        <w:t xml:space="preserve">sudo </w:t>
+      </w:r>
+      <w:r>
+        <w:rPr>
+          <w:rFonts w:ascii="Roboto" w:hAnsi="Roboto"/>
+          <w:color w:val="202124"/>
+          <w:sz w:val="28"/>
+          <w:szCs w:val="28"/>
+        </w:rPr>
+        <w:t>docker build --tag testdocker:0.0.1 .</w:t>
+      </w:r>
+    </w:p>
+    <w:p>
+      <w:pPr>
+        <w:tabs>
+          <w:tab w:val="left" w:pos="916"/>
+          <w:tab w:val="left" w:pos="1832"/>
+          <w:tab w:val="left" w:pos="2748"/>
+          <w:tab w:val="left" w:pos="3664"/>
+          <w:tab w:val="left" w:pos="4580"/>
+          <w:tab w:val="left" w:pos="5496"/>
+          <w:tab w:val="left" w:pos="6412"/>
+          <w:tab w:val="left" w:pos="7328"/>
+          <w:tab w:val="left" w:pos="8244"/>
+          <w:tab w:val="left" w:pos="9160"/>
+          <w:tab w:val="left" w:pos="10076"/>
+          <w:tab w:val="left" w:pos="10992"/>
+          <w:tab w:val="left" w:pos="11908"/>
+          <w:tab w:val="left" w:pos="12824"/>
+          <w:tab w:val="left" w:pos="13740"/>
+          <w:tab w:val="left" w:pos="14656"/>
+        </w:tabs>
+        <w:spacing w:after="0" w:line="240" w:lineRule="auto"/>
+        <w:textAlignment w:val="baseline"/>
+        <w:rPr>
+          <w:rFonts w:ascii="Roboto" w:hAnsi="Roboto"/>
+          <w:color w:val="202124"/>
+          <w:sz w:val="28"/>
+          <w:szCs w:val="28"/>
+        </w:rPr>
+      </w:pPr>
+    </w:p>
+    <w:p>
+      <w:pPr>
+        <w:tabs>
+          <w:tab w:val="left" w:pos="916"/>
+          <w:tab w:val="left" w:pos="1832"/>
+          <w:tab w:val="left" w:pos="2748"/>
+          <w:tab w:val="left" w:pos="3664"/>
+          <w:tab w:val="left" w:pos="4580"/>
+          <w:tab w:val="left" w:pos="5496"/>
+          <w:tab w:val="left" w:pos="6412"/>
+          <w:tab w:val="left" w:pos="7328"/>
+          <w:tab w:val="left" w:pos="8244"/>
+          <w:tab w:val="left" w:pos="9160"/>
+          <w:tab w:val="left" w:pos="10076"/>
+          <w:tab w:val="left" w:pos="10992"/>
+          <w:tab w:val="left" w:pos="11908"/>
+          <w:tab w:val="left" w:pos="12824"/>
+          <w:tab w:val="left" w:pos="13740"/>
+          <w:tab w:val="left" w:pos="14656"/>
+        </w:tabs>
+        <w:spacing w:after="0" w:line="240" w:lineRule="auto"/>
+        <w:textAlignment w:val="baseline"/>
+        <w:rPr>
+          <w:rFonts w:ascii="Roboto" w:hAnsi="Roboto"/>
+          <w:color w:val="202124"/>
+          <w:sz w:val="28"/>
+          <w:szCs w:val="28"/>
+        </w:rPr>
+      </w:pPr>
+    </w:p>
+    <w:p>
+      <w:pPr>
+        <w:rPr>
+          <w:sz w:val="28"/>
+          <w:szCs w:val="28"/>
+        </w:rPr>
+      </w:pPr>
+      <w:r>
+        <w:rPr>
+          <w:rFonts w:ascii="Roboto" w:hAnsi="Roboto"/>
+          <w:color w:val="202124"/>
+          <w:sz w:val="28"/>
+          <w:szCs w:val="28"/>
+        </w:rPr>
+        <w:t>sudo docker run  -i -t -d  -w /app  -p 0.0.0.0:5000:5000/tcp  -p 0.0.0.0:3000:3000/tcp   --name sankar_docker   testdocker:0.0.1</w:t>
+      </w:r>
+    </w:p>
+    <w:p>
+      <w:pPr>
+        <w:rPr>
+          <w:sz w:val="28"/>
+          <w:szCs w:val="28"/>
+        </w:rPr>
+      </w:pPr>
     </w:p>
     <w:p>
       <w:pPr>
@@ -575,42 +915,38 @@
           <w:u w:val="single"/>
         </w:rPr>
       </w:pPr>
-    </w:p>
-    <w:p>
-      <w:pPr>
+      <w:r>
         <w:rPr>
           <w:sz w:val="28"/>
           <w:szCs w:val="28"/>
           <w:u w:val="single"/>
         </w:rPr>
-      </w:pPr>
-    </w:p>
-    <w:p>
-      <w:pPr>
+        <w:t>df -h</w:t>
+      </w:r>
+      <w:r>
         <w:rPr>
           <w:sz w:val="28"/>
           <w:szCs w:val="28"/>
           <w:u w:val="single"/>
         </w:rPr>
-      </w:pPr>
-    </w:p>
-    <w:p>
-      <w:pPr>
+        <w:t xml:space="preserve">               ==</w:t>
+      </w:r>
+      <w:r>
         <w:rPr>
           <w:sz w:val="28"/>
           <w:szCs w:val="28"/>
           <w:u w:val="single"/>
         </w:rPr>
-      </w:pPr>
-    </w:p>
-    <w:p>
-      <w:pPr>
+        <w:sym w:font="Wingdings" w:char="F0E8"/>
+      </w:r>
+      <w:r>
         <w:rPr>
           <w:sz w:val="28"/>
           <w:szCs w:val="28"/>
           <w:u w:val="single"/>
         </w:rPr>
-      </w:pPr>
+        <w:t xml:space="preserve"> to check the linux size</w:t>
+      </w:r>
     </w:p>
     <w:p>
       <w:pPr>
@@ -629,6 +965,32 @@
           <w:u w:val="single"/>
         </w:rPr>
       </w:pPr>
+      <w:hyperlink r:id="rId6" w:history="1">
+        <w:r>
+          <w:rPr>
+            <w:rStyle w:val="Hyperlink"/>
+            <w:sz w:val="28"/>
+            <w:szCs w:val="28"/>
+          </w:rPr>
+          <w:t>https://dev.to/oneoft</w:t>
+        </w:r>
+        <w:r>
+          <w:rPr>
+            <w:rStyle w:val="Hyperlink"/>
+            <w:sz w:val="28"/>
+            <w:szCs w:val="28"/>
+          </w:rPr>
+          <w:t>h</w:t>
+        </w:r>
+        <w:r>
+          <w:rPr>
+            <w:rStyle w:val="Hyperlink"/>
+            <w:sz w:val="28"/>
+            <w:szCs w:val="28"/>
+          </w:rPr>
+          <w:t>edevs/docker-angular-nginx-37e4</w:t>
+        </w:r>
+      </w:hyperlink>
     </w:p>
     <w:p>
       <w:pPr>
@@ -647,15 +1009,14 @@
           <w:u w:val="single"/>
         </w:rPr>
       </w:pPr>
-    </w:p>
-    <w:p>
-      <w:pPr>
+      <w:r>
         <w:rPr>
           <w:sz w:val="28"/>
           <w:szCs w:val="28"/>
           <w:u w:val="single"/>
         </w:rPr>
-      </w:pPr>
+        <w:t>docker build -t price_backend -f ./Dockerfile .</w:t>
+      </w:r>
     </w:p>
     <w:p>
       <w:pPr>
@@ -665,15 +1026,14 @@
           <w:u w:val="single"/>
         </w:rPr>
       </w:pPr>
-    </w:p>
-    <w:p>
-      <w:pPr>
+      <w:r>
         <w:rPr>
           <w:sz w:val="28"/>
           <w:szCs w:val="28"/>
           <w:u w:val="single"/>
         </w:rPr>
-      </w:pPr>
+        <w:t>docker run -p 4300:80 -d price_frontend</w:t>
+      </w:r>
     </w:p>
     <w:p>
       <w:pPr>
@@ -710,18 +1070,23 @@
           <w:u w:val="single"/>
         </w:rPr>
       </w:pPr>
-    </w:p>
-    <w:p>
-      <w:pPr>
+      <w:r>
         <w:rPr>
           <w:sz w:val="28"/>
           <w:szCs w:val="28"/>
           <w:u w:val="single"/>
         </w:rPr>
-      </w:pPr>
-    </w:p>
-    <w:p>
-      <w:pPr>
+        <w:lastRenderedPageBreak/>
+        <w:t>MOST IMPORTANT FRONTEND DOCKER FILE</w:t>
+      </w:r>
+    </w:p>
+    <w:p>
+      <w:pPr>
+        <w:pStyle w:val="ListParagraph"/>
+        <w:numPr>
+          <w:ilvl w:val="0"/>
+          <w:numId w:val="5"/>
+        </w:numPr>
         <w:rPr>
           <w:sz w:val="28"/>
           <w:szCs w:val="28"/>
@@ -734,7 +1099,2107 @@
           <w:szCs w:val="28"/>
           <w:u w:val="single"/>
         </w:rPr>
+        <w:t>First build app in dev mode then in DockerFile write</w:t>
+      </w:r>
+    </w:p>
+    <w:p>
+      <w:pPr>
+        <w:rPr>
+          <w:sz w:val="28"/>
+          <w:szCs w:val="28"/>
+          <w:u w:val="single"/>
+        </w:rPr>
+      </w:pPr>
+    </w:p>
+    <w:p>
+      <w:pPr>
+        <w:shd w:val="clear" w:color="auto" w:fill="1E1E1E"/>
+        <w:spacing w:after="0" w:line="285" w:lineRule="atLeast"/>
+        <w:rPr>
+          <w:rFonts w:ascii="Consolas" w:eastAsia="Times New Roman" w:hAnsi="Consolas" w:cs="Times New Roman"/>
+          <w:color w:val="D4D4D4"/>
+          <w:sz w:val="21"/>
+          <w:szCs w:val="21"/>
+          <w:lang w:eastAsia="en-IN"/>
+        </w:rPr>
+      </w:pPr>
+      <w:r>
+        <w:rPr>
+          <w:rFonts w:ascii="Consolas" w:eastAsia="Times New Roman" w:hAnsi="Consolas" w:cs="Times New Roman"/>
+          <w:color w:val="6A9955"/>
+          <w:sz w:val="21"/>
+          <w:szCs w:val="21"/>
+          <w:lang w:eastAsia="en-IN"/>
+        </w:rPr>
+        <w:t>### STAGE 1:BUILD ###</w:t>
+      </w:r>
+    </w:p>
+    <w:p>
+      <w:pPr>
+        <w:shd w:val="clear" w:color="auto" w:fill="1E1E1E"/>
+        <w:spacing w:after="0" w:line="285" w:lineRule="atLeast"/>
+        <w:rPr>
+          <w:rFonts w:ascii="Consolas" w:eastAsia="Times New Roman" w:hAnsi="Consolas" w:cs="Times New Roman"/>
+          <w:color w:val="D4D4D4"/>
+          <w:sz w:val="21"/>
+          <w:szCs w:val="21"/>
+          <w:lang w:eastAsia="en-IN"/>
+        </w:rPr>
+      </w:pPr>
+      <w:r>
+        <w:rPr>
+          <w:rFonts w:ascii="Consolas" w:eastAsia="Times New Roman" w:hAnsi="Consolas" w:cs="Times New Roman"/>
+          <w:color w:val="6A9955"/>
+          <w:sz w:val="21"/>
+          <w:szCs w:val="21"/>
+          <w:lang w:eastAsia="en-IN"/>
+        </w:rPr>
+        <w:t># Defining a node image to be used as giving it an alias of "build"</w:t>
+      </w:r>
+    </w:p>
+    <w:p>
+      <w:pPr>
+        <w:shd w:val="clear" w:color="auto" w:fill="1E1E1E"/>
+        <w:spacing w:after="0" w:line="285" w:lineRule="atLeast"/>
+        <w:rPr>
+          <w:rFonts w:ascii="Consolas" w:eastAsia="Times New Roman" w:hAnsi="Consolas" w:cs="Times New Roman"/>
+          <w:color w:val="D4D4D4"/>
+          <w:sz w:val="21"/>
+          <w:szCs w:val="21"/>
+          <w:lang w:eastAsia="en-IN"/>
+        </w:rPr>
+      </w:pPr>
+      <w:r>
+        <w:rPr>
+          <w:rFonts w:ascii="Consolas" w:eastAsia="Times New Roman" w:hAnsi="Consolas" w:cs="Times New Roman"/>
+          <w:color w:val="6A9955"/>
+          <w:sz w:val="21"/>
+          <w:szCs w:val="21"/>
+          <w:lang w:eastAsia="en-IN"/>
+        </w:rPr>
+        <w:t xml:space="preserve"># Which version of Node image to use depends on project dependencies </w:t>
+      </w:r>
+    </w:p>
+    <w:p>
+      <w:pPr>
+        <w:shd w:val="clear" w:color="auto" w:fill="1E1E1E"/>
+        <w:spacing w:after="0" w:line="285" w:lineRule="atLeast"/>
+        <w:rPr>
+          <w:rFonts w:ascii="Consolas" w:eastAsia="Times New Roman" w:hAnsi="Consolas" w:cs="Times New Roman"/>
+          <w:color w:val="D4D4D4"/>
+          <w:sz w:val="21"/>
+          <w:szCs w:val="21"/>
+          <w:lang w:eastAsia="en-IN"/>
+        </w:rPr>
+      </w:pPr>
+      <w:r>
+        <w:rPr>
+          <w:rFonts w:ascii="Consolas" w:eastAsia="Times New Roman" w:hAnsi="Consolas" w:cs="Times New Roman"/>
+          <w:color w:val="6A9955"/>
+          <w:sz w:val="21"/>
+          <w:szCs w:val="21"/>
+          <w:lang w:eastAsia="en-IN"/>
+        </w:rPr>
+        <w:t xml:space="preserve"># This is needed to build and compile our code </w:t>
+      </w:r>
+    </w:p>
+    <w:p>
+      <w:pPr>
+        <w:shd w:val="clear" w:color="auto" w:fill="1E1E1E"/>
+        <w:spacing w:after="0" w:line="285" w:lineRule="atLeast"/>
+        <w:rPr>
+          <w:rFonts w:ascii="Consolas" w:eastAsia="Times New Roman" w:hAnsi="Consolas" w:cs="Times New Roman"/>
+          <w:color w:val="D4D4D4"/>
+          <w:sz w:val="21"/>
+          <w:szCs w:val="21"/>
+          <w:lang w:eastAsia="en-IN"/>
+        </w:rPr>
+      </w:pPr>
+      <w:r>
+        <w:rPr>
+          <w:rFonts w:ascii="Consolas" w:eastAsia="Times New Roman" w:hAnsi="Consolas" w:cs="Times New Roman"/>
+          <w:color w:val="6A9955"/>
+          <w:sz w:val="21"/>
+          <w:szCs w:val="21"/>
+          <w:lang w:eastAsia="en-IN"/>
+        </w:rPr>
+        <w:t># while generating the docker image</w:t>
+      </w:r>
+    </w:p>
+    <w:p>
+      <w:pPr>
+        <w:shd w:val="clear" w:color="auto" w:fill="1E1E1E"/>
+        <w:spacing w:after="0" w:line="285" w:lineRule="atLeast"/>
+        <w:rPr>
+          <w:rFonts w:ascii="Consolas" w:eastAsia="Times New Roman" w:hAnsi="Consolas" w:cs="Times New Roman"/>
+          <w:color w:val="D4D4D4"/>
+          <w:sz w:val="21"/>
+          <w:szCs w:val="21"/>
+          <w:lang w:eastAsia="en-IN"/>
+        </w:rPr>
+      </w:pPr>
+      <w:r>
+        <w:rPr>
+          <w:rFonts w:ascii="Consolas" w:eastAsia="Times New Roman" w:hAnsi="Consolas" w:cs="Times New Roman"/>
+          <w:color w:val="C586C0"/>
+          <w:sz w:val="21"/>
+          <w:szCs w:val="21"/>
+          <w:lang w:eastAsia="en-IN"/>
+        </w:rPr>
+        <w:t>FROM</w:t>
+      </w:r>
+      <w:r>
+        <w:rPr>
+          <w:rFonts w:ascii="Consolas" w:eastAsia="Times New Roman" w:hAnsi="Consolas" w:cs="Times New Roman"/>
+          <w:color w:val="D4D4D4"/>
+          <w:sz w:val="21"/>
+          <w:szCs w:val="21"/>
+          <w:lang w:eastAsia="en-IN"/>
+        </w:rPr>
+        <w:t xml:space="preserve"> </w:t>
+      </w:r>
+      <w:r>
+        <w:rPr>
+          <w:rFonts w:ascii="Consolas" w:eastAsia="Times New Roman" w:hAnsi="Consolas" w:cs="Times New Roman"/>
+          <w:color w:val="4EC9B0"/>
+          <w:sz w:val="21"/>
+          <w:szCs w:val="21"/>
+          <w:lang w:eastAsia="en-IN"/>
+        </w:rPr>
+        <w:t>node</w:t>
+      </w:r>
+      <w:r>
+        <w:rPr>
+          <w:rFonts w:ascii="Consolas" w:eastAsia="Times New Roman" w:hAnsi="Consolas" w:cs="Times New Roman"/>
+          <w:color w:val="D4D4D4"/>
+          <w:sz w:val="21"/>
+          <w:szCs w:val="21"/>
+          <w:lang w:eastAsia="en-IN"/>
+        </w:rPr>
+        <w:t>:</w:t>
+      </w:r>
+      <w:r>
+        <w:rPr>
+          <w:rFonts w:ascii="Consolas" w:eastAsia="Times New Roman" w:hAnsi="Consolas" w:cs="Times New Roman"/>
+          <w:color w:val="9CDCFE"/>
+          <w:sz w:val="21"/>
+          <w:szCs w:val="21"/>
+          <w:lang w:eastAsia="en-IN"/>
+        </w:rPr>
+        <w:t>16.19.0</w:t>
+      </w:r>
+      <w:r>
+        <w:rPr>
+          <w:rFonts w:ascii="Consolas" w:eastAsia="Times New Roman" w:hAnsi="Consolas" w:cs="Times New Roman"/>
+          <w:color w:val="D4D4D4"/>
+          <w:sz w:val="21"/>
+          <w:szCs w:val="21"/>
+          <w:lang w:eastAsia="en-IN"/>
+        </w:rPr>
+        <w:t xml:space="preserve"> </w:t>
+      </w:r>
+      <w:r>
+        <w:rPr>
+          <w:rFonts w:ascii="Consolas" w:eastAsia="Times New Roman" w:hAnsi="Consolas" w:cs="Times New Roman"/>
+          <w:color w:val="C586C0"/>
+          <w:sz w:val="21"/>
+          <w:szCs w:val="21"/>
+          <w:lang w:eastAsia="en-IN"/>
+        </w:rPr>
+        <w:t>AS</w:t>
+      </w:r>
+      <w:r>
+        <w:rPr>
+          <w:rFonts w:ascii="Consolas" w:eastAsia="Times New Roman" w:hAnsi="Consolas" w:cs="Times New Roman"/>
+          <w:color w:val="D4D4D4"/>
+          <w:sz w:val="21"/>
+          <w:szCs w:val="21"/>
+          <w:lang w:eastAsia="en-IN"/>
+        </w:rPr>
+        <w:t xml:space="preserve"> </w:t>
+      </w:r>
+      <w:r>
+        <w:rPr>
+          <w:rFonts w:ascii="Consolas" w:eastAsia="Times New Roman" w:hAnsi="Consolas" w:cs="Times New Roman"/>
+          <w:color w:val="4EC9B0"/>
+          <w:sz w:val="21"/>
+          <w:szCs w:val="21"/>
+          <w:lang w:eastAsia="en-IN"/>
+        </w:rPr>
+        <w:t>build</w:t>
+      </w:r>
+    </w:p>
+    <w:p>
+      <w:pPr>
+        <w:shd w:val="clear" w:color="auto" w:fill="1E1E1E"/>
+        <w:spacing w:after="0" w:line="285" w:lineRule="atLeast"/>
+        <w:rPr>
+          <w:rFonts w:ascii="Consolas" w:eastAsia="Times New Roman" w:hAnsi="Consolas" w:cs="Times New Roman"/>
+          <w:color w:val="D4D4D4"/>
+          <w:sz w:val="21"/>
+          <w:szCs w:val="21"/>
+          <w:lang w:eastAsia="en-IN"/>
+        </w:rPr>
+      </w:pPr>
+      <w:r>
+        <w:rPr>
+          <w:rFonts w:ascii="Consolas" w:eastAsia="Times New Roman" w:hAnsi="Consolas" w:cs="Times New Roman"/>
+          <w:color w:val="6A9955"/>
+          <w:sz w:val="21"/>
+          <w:szCs w:val="21"/>
+          <w:lang w:eastAsia="en-IN"/>
+        </w:rPr>
+        <w:t># Create a Virtual directory inside the docker image</w:t>
+      </w:r>
+    </w:p>
+    <w:p>
+      <w:pPr>
+        <w:shd w:val="clear" w:color="auto" w:fill="1E1E1E"/>
+        <w:spacing w:after="0" w:line="285" w:lineRule="atLeast"/>
+        <w:rPr>
+          <w:rFonts w:ascii="Consolas" w:eastAsia="Times New Roman" w:hAnsi="Consolas" w:cs="Times New Roman"/>
+          <w:color w:val="D4D4D4"/>
+          <w:sz w:val="21"/>
+          <w:szCs w:val="21"/>
+          <w:lang w:eastAsia="en-IN"/>
+        </w:rPr>
+      </w:pPr>
+      <w:r>
+        <w:rPr>
+          <w:rFonts w:ascii="Consolas" w:eastAsia="Times New Roman" w:hAnsi="Consolas" w:cs="Times New Roman"/>
+          <w:color w:val="C586C0"/>
+          <w:sz w:val="21"/>
+          <w:szCs w:val="21"/>
+          <w:lang w:eastAsia="en-IN"/>
+        </w:rPr>
+        <w:t>WORKDIR</w:t>
+      </w:r>
+      <w:r>
+        <w:rPr>
+          <w:rFonts w:ascii="Consolas" w:eastAsia="Times New Roman" w:hAnsi="Consolas" w:cs="Times New Roman"/>
+          <w:color w:val="D4D4D4"/>
+          <w:sz w:val="21"/>
+          <w:szCs w:val="21"/>
+          <w:lang w:eastAsia="en-IN"/>
+        </w:rPr>
+        <w:t xml:space="preserve"> </w:t>
+      </w:r>
+      <w:r>
+        <w:rPr>
+          <w:rFonts w:ascii="Consolas" w:eastAsia="Times New Roman" w:hAnsi="Consolas" w:cs="Times New Roman"/>
+          <w:color w:val="9CDCFE"/>
+          <w:sz w:val="21"/>
+          <w:szCs w:val="21"/>
+          <w:lang w:eastAsia="en-IN"/>
+        </w:rPr>
+        <w:t>/dist/src/app</w:t>
+      </w:r>
+    </w:p>
+    <w:p>
+      <w:pPr>
+        <w:shd w:val="clear" w:color="auto" w:fill="1E1E1E"/>
+        <w:spacing w:after="0" w:line="285" w:lineRule="atLeast"/>
+        <w:rPr>
+          <w:rFonts w:ascii="Consolas" w:eastAsia="Times New Roman" w:hAnsi="Consolas" w:cs="Times New Roman"/>
+          <w:color w:val="D4D4D4"/>
+          <w:sz w:val="21"/>
+          <w:szCs w:val="21"/>
+          <w:lang w:eastAsia="en-IN"/>
+        </w:rPr>
+      </w:pPr>
+      <w:r>
+        <w:rPr>
+          <w:rFonts w:ascii="Consolas" w:eastAsia="Times New Roman" w:hAnsi="Consolas" w:cs="Times New Roman"/>
+          <w:color w:val="6A9955"/>
+          <w:sz w:val="21"/>
+          <w:szCs w:val="21"/>
+          <w:lang w:eastAsia="en-IN"/>
+        </w:rPr>
+        <w:t># Copy files to virtual directory</w:t>
+      </w:r>
+    </w:p>
+    <w:p>
+      <w:pPr>
+        <w:shd w:val="clear" w:color="auto" w:fill="1E1E1E"/>
+        <w:spacing w:after="0" w:line="285" w:lineRule="atLeast"/>
+        <w:rPr>
+          <w:rFonts w:ascii="Consolas" w:eastAsia="Times New Roman" w:hAnsi="Consolas" w:cs="Times New Roman"/>
+          <w:color w:val="D4D4D4"/>
+          <w:sz w:val="21"/>
+          <w:szCs w:val="21"/>
+          <w:lang w:eastAsia="en-IN"/>
+        </w:rPr>
+      </w:pPr>
+      <w:r>
+        <w:rPr>
+          <w:rFonts w:ascii="Consolas" w:eastAsia="Times New Roman" w:hAnsi="Consolas" w:cs="Times New Roman"/>
+          <w:color w:val="6A9955"/>
+          <w:sz w:val="21"/>
+          <w:szCs w:val="21"/>
+          <w:lang w:eastAsia="en-IN"/>
+        </w:rPr>
+        <w:t># COPY package.json package-lock.json ./</w:t>
+      </w:r>
+    </w:p>
+    <w:p>
+      <w:pPr>
+        <w:shd w:val="clear" w:color="auto" w:fill="1E1E1E"/>
+        <w:spacing w:after="0" w:line="285" w:lineRule="atLeast"/>
+        <w:rPr>
+          <w:rFonts w:ascii="Consolas" w:eastAsia="Times New Roman" w:hAnsi="Consolas" w:cs="Times New Roman"/>
+          <w:color w:val="D4D4D4"/>
+          <w:sz w:val="21"/>
+          <w:szCs w:val="21"/>
+          <w:lang w:eastAsia="en-IN"/>
+        </w:rPr>
+      </w:pPr>
+      <w:r>
+        <w:rPr>
+          <w:rFonts w:ascii="Consolas" w:eastAsia="Times New Roman" w:hAnsi="Consolas" w:cs="Times New Roman"/>
+          <w:color w:val="6A9955"/>
+          <w:sz w:val="21"/>
+          <w:szCs w:val="21"/>
+          <w:lang w:eastAsia="en-IN"/>
+        </w:rPr>
+        <w:t># Run command in Virtual directory</w:t>
+      </w:r>
+    </w:p>
+    <w:p>
+      <w:pPr>
+        <w:shd w:val="clear" w:color="auto" w:fill="1E1E1E"/>
+        <w:spacing w:after="0" w:line="285" w:lineRule="atLeast"/>
+        <w:rPr>
+          <w:rFonts w:ascii="Consolas" w:eastAsia="Times New Roman" w:hAnsi="Consolas" w:cs="Times New Roman"/>
+          <w:color w:val="D4D4D4"/>
+          <w:sz w:val="21"/>
+          <w:szCs w:val="21"/>
+          <w:lang w:eastAsia="en-IN"/>
+        </w:rPr>
+      </w:pPr>
+      <w:r>
+        <w:rPr>
+          <w:rFonts w:ascii="Consolas" w:eastAsia="Times New Roman" w:hAnsi="Consolas" w:cs="Times New Roman"/>
+          <w:color w:val="C586C0"/>
+          <w:sz w:val="21"/>
+          <w:szCs w:val="21"/>
+          <w:lang w:eastAsia="en-IN"/>
+        </w:rPr>
+        <w:t>RUN</w:t>
+      </w:r>
+      <w:r>
+        <w:rPr>
+          <w:rFonts w:ascii="Consolas" w:eastAsia="Times New Roman" w:hAnsi="Consolas" w:cs="Times New Roman"/>
+          <w:color w:val="D4D4D4"/>
+          <w:sz w:val="21"/>
+          <w:szCs w:val="21"/>
+          <w:lang w:eastAsia="en-IN"/>
+        </w:rPr>
+        <w:t xml:space="preserve"> </w:t>
+      </w:r>
+      <w:r>
+        <w:rPr>
+          <w:rFonts w:ascii="Consolas" w:eastAsia="Times New Roman" w:hAnsi="Consolas" w:cs="Times New Roman"/>
+          <w:color w:val="9CDCFE"/>
+          <w:sz w:val="21"/>
+          <w:szCs w:val="21"/>
+          <w:lang w:eastAsia="en-IN"/>
+        </w:rPr>
+        <w:t>npm</w:t>
+      </w:r>
+      <w:r>
+        <w:rPr>
+          <w:rFonts w:ascii="Consolas" w:eastAsia="Times New Roman" w:hAnsi="Consolas" w:cs="Times New Roman"/>
+          <w:color w:val="D4D4D4"/>
+          <w:sz w:val="21"/>
+          <w:szCs w:val="21"/>
+          <w:lang w:eastAsia="en-IN"/>
+        </w:rPr>
+        <w:t xml:space="preserve"> </w:t>
+      </w:r>
+      <w:r>
+        <w:rPr>
+          <w:rFonts w:ascii="Consolas" w:eastAsia="Times New Roman" w:hAnsi="Consolas" w:cs="Times New Roman"/>
+          <w:color w:val="9CDCFE"/>
+          <w:sz w:val="21"/>
+          <w:szCs w:val="21"/>
+          <w:lang w:eastAsia="en-IN"/>
+        </w:rPr>
+        <w:t>cache</w:t>
+      </w:r>
+      <w:r>
+        <w:rPr>
+          <w:rFonts w:ascii="Consolas" w:eastAsia="Times New Roman" w:hAnsi="Consolas" w:cs="Times New Roman"/>
+          <w:color w:val="D4D4D4"/>
+          <w:sz w:val="21"/>
+          <w:szCs w:val="21"/>
+          <w:lang w:eastAsia="en-IN"/>
+        </w:rPr>
+        <w:t xml:space="preserve"> </w:t>
+      </w:r>
+      <w:r>
+        <w:rPr>
+          <w:rFonts w:ascii="Consolas" w:eastAsia="Times New Roman" w:hAnsi="Consolas" w:cs="Times New Roman"/>
+          <w:color w:val="9CDCFE"/>
+          <w:sz w:val="21"/>
+          <w:szCs w:val="21"/>
+          <w:lang w:eastAsia="en-IN"/>
+        </w:rPr>
+        <w:t>clean</w:t>
+      </w:r>
+      <w:r>
+        <w:rPr>
+          <w:rFonts w:ascii="Consolas" w:eastAsia="Times New Roman" w:hAnsi="Consolas" w:cs="Times New Roman"/>
+          <w:color w:val="D4D4D4"/>
+          <w:sz w:val="21"/>
+          <w:szCs w:val="21"/>
+          <w:lang w:eastAsia="en-IN"/>
+        </w:rPr>
+        <w:t xml:space="preserve"> </w:t>
+      </w:r>
+      <w:r>
+        <w:rPr>
+          <w:rFonts w:ascii="Consolas" w:eastAsia="Times New Roman" w:hAnsi="Consolas" w:cs="Times New Roman"/>
+          <w:color w:val="9CDCFE"/>
+          <w:sz w:val="21"/>
+          <w:szCs w:val="21"/>
+          <w:lang w:eastAsia="en-IN"/>
+        </w:rPr>
+        <w:t>--force</w:t>
+      </w:r>
+    </w:p>
+    <w:p>
+      <w:pPr>
+        <w:shd w:val="clear" w:color="auto" w:fill="1E1E1E"/>
+        <w:spacing w:after="0" w:line="285" w:lineRule="atLeast"/>
+        <w:rPr>
+          <w:rFonts w:ascii="Consolas" w:eastAsia="Times New Roman" w:hAnsi="Consolas" w:cs="Times New Roman"/>
+          <w:color w:val="D4D4D4"/>
+          <w:sz w:val="21"/>
+          <w:szCs w:val="21"/>
+          <w:lang w:eastAsia="en-IN"/>
+        </w:rPr>
+      </w:pPr>
+      <w:r>
+        <w:rPr>
+          <w:rFonts w:ascii="Consolas" w:eastAsia="Times New Roman" w:hAnsi="Consolas" w:cs="Times New Roman"/>
+          <w:color w:val="6A9955"/>
+          <w:sz w:val="21"/>
+          <w:szCs w:val="21"/>
+          <w:lang w:eastAsia="en-IN"/>
+        </w:rPr>
+        <w:t># RUN npm install -g @angular/cli@latest</w:t>
+      </w:r>
+    </w:p>
+    <w:p>
+      <w:pPr>
+        <w:shd w:val="clear" w:color="auto" w:fill="1E1E1E"/>
+        <w:spacing w:after="0" w:line="285" w:lineRule="atLeast"/>
+        <w:rPr>
+          <w:rFonts w:ascii="Consolas" w:eastAsia="Times New Roman" w:hAnsi="Consolas" w:cs="Times New Roman"/>
+          <w:color w:val="D4D4D4"/>
+          <w:sz w:val="21"/>
+          <w:szCs w:val="21"/>
+          <w:lang w:eastAsia="en-IN"/>
+        </w:rPr>
+      </w:pPr>
+      <w:r>
+        <w:rPr>
+          <w:rFonts w:ascii="Consolas" w:eastAsia="Times New Roman" w:hAnsi="Consolas" w:cs="Times New Roman"/>
+          <w:color w:val="6A9955"/>
+          <w:sz w:val="21"/>
+          <w:szCs w:val="21"/>
+          <w:lang w:eastAsia="en-IN"/>
+        </w:rPr>
+        <w:t># Copy files from local machine to virtual directory in docker image</w:t>
+      </w:r>
+    </w:p>
+    <w:p>
+      <w:pPr>
+        <w:shd w:val="clear" w:color="auto" w:fill="1E1E1E"/>
+        <w:spacing w:after="0" w:line="285" w:lineRule="atLeast"/>
+        <w:rPr>
+          <w:rFonts w:ascii="Consolas" w:eastAsia="Times New Roman" w:hAnsi="Consolas" w:cs="Times New Roman"/>
+          <w:color w:val="D4D4D4"/>
+          <w:sz w:val="21"/>
+          <w:szCs w:val="21"/>
+          <w:lang w:eastAsia="en-IN"/>
+        </w:rPr>
+      </w:pPr>
+      <w:r>
+        <w:rPr>
+          <w:rFonts w:ascii="Consolas" w:eastAsia="Times New Roman" w:hAnsi="Consolas" w:cs="Times New Roman"/>
+          <w:color w:val="C586C0"/>
+          <w:sz w:val="21"/>
+          <w:szCs w:val="21"/>
+          <w:lang w:eastAsia="en-IN"/>
+        </w:rPr>
+        <w:t>COPY</w:t>
+      </w:r>
+      <w:r>
+        <w:rPr>
+          <w:rFonts w:ascii="Consolas" w:eastAsia="Times New Roman" w:hAnsi="Consolas" w:cs="Times New Roman"/>
+          <w:color w:val="D4D4D4"/>
+          <w:sz w:val="21"/>
+          <w:szCs w:val="21"/>
+          <w:lang w:eastAsia="en-IN"/>
+        </w:rPr>
+        <w:t xml:space="preserve"> </w:t>
+      </w:r>
+      <w:r>
+        <w:rPr>
+          <w:rFonts w:ascii="Consolas" w:eastAsia="Times New Roman" w:hAnsi="Consolas" w:cs="Times New Roman"/>
+          <w:color w:val="9CDCFE"/>
+          <w:sz w:val="21"/>
+          <w:szCs w:val="21"/>
+          <w:lang w:eastAsia="en-IN"/>
+        </w:rPr>
+        <w:t>.</w:t>
+      </w:r>
+      <w:r>
+        <w:rPr>
+          <w:rFonts w:ascii="Consolas" w:eastAsia="Times New Roman" w:hAnsi="Consolas" w:cs="Times New Roman"/>
+          <w:color w:val="D4D4D4"/>
+          <w:sz w:val="21"/>
+          <w:szCs w:val="21"/>
+          <w:lang w:eastAsia="en-IN"/>
+        </w:rPr>
+        <w:t xml:space="preserve"> </w:t>
+      </w:r>
+      <w:r>
+        <w:rPr>
+          <w:rFonts w:ascii="Consolas" w:eastAsia="Times New Roman" w:hAnsi="Consolas" w:cs="Times New Roman"/>
+          <w:color w:val="9CDCFE"/>
+          <w:sz w:val="21"/>
+          <w:szCs w:val="21"/>
+          <w:lang w:eastAsia="en-IN"/>
+        </w:rPr>
+        <w:t>.</w:t>
+      </w:r>
+    </w:p>
+    <w:p>
+      <w:pPr>
+        <w:shd w:val="clear" w:color="auto" w:fill="1E1E1E"/>
+        <w:spacing w:after="0" w:line="285" w:lineRule="atLeast"/>
+        <w:rPr>
+          <w:rFonts w:ascii="Consolas" w:eastAsia="Times New Roman" w:hAnsi="Consolas" w:cs="Times New Roman"/>
+          <w:color w:val="D4D4D4"/>
+          <w:sz w:val="21"/>
+          <w:szCs w:val="21"/>
+          <w:lang w:eastAsia="en-IN"/>
+        </w:rPr>
+      </w:pPr>
+    </w:p>
+    <w:p>
+      <w:pPr>
+        <w:shd w:val="clear" w:color="auto" w:fill="1E1E1E"/>
+        <w:spacing w:after="0" w:line="285" w:lineRule="atLeast"/>
+        <w:rPr>
+          <w:rFonts w:ascii="Consolas" w:eastAsia="Times New Roman" w:hAnsi="Consolas" w:cs="Times New Roman"/>
+          <w:color w:val="D4D4D4"/>
+          <w:sz w:val="21"/>
+          <w:szCs w:val="21"/>
+          <w:lang w:eastAsia="en-IN"/>
+        </w:rPr>
+      </w:pPr>
+      <w:r>
+        <w:rPr>
+          <w:rFonts w:ascii="Consolas" w:eastAsia="Times New Roman" w:hAnsi="Consolas" w:cs="Times New Roman"/>
+          <w:color w:val="6A9955"/>
+          <w:sz w:val="21"/>
+          <w:szCs w:val="21"/>
+          <w:lang w:eastAsia="en-IN"/>
+        </w:rPr>
+        <w:t># RUN npm install --force</w:t>
+      </w:r>
+    </w:p>
+    <w:p>
+      <w:pPr>
+        <w:shd w:val="clear" w:color="auto" w:fill="1E1E1E"/>
+        <w:spacing w:after="0" w:line="285" w:lineRule="atLeast"/>
+        <w:rPr>
+          <w:rFonts w:ascii="Consolas" w:eastAsia="Times New Roman" w:hAnsi="Consolas" w:cs="Times New Roman"/>
+          <w:color w:val="D4D4D4"/>
+          <w:sz w:val="21"/>
+          <w:szCs w:val="21"/>
+          <w:lang w:eastAsia="en-IN"/>
+        </w:rPr>
+      </w:pPr>
+      <w:r>
+        <w:rPr>
+          <w:rFonts w:ascii="Consolas" w:eastAsia="Times New Roman" w:hAnsi="Consolas" w:cs="Times New Roman"/>
+          <w:color w:val="6A9955"/>
+          <w:sz w:val="21"/>
+          <w:szCs w:val="21"/>
+          <w:lang w:eastAsia="en-IN"/>
+        </w:rPr>
+        <w:t># RUN npm run watch</w:t>
+      </w:r>
+    </w:p>
+    <w:p>
+      <w:pPr>
+        <w:shd w:val="clear" w:color="auto" w:fill="1E1E1E"/>
+        <w:spacing w:after="240" w:line="285" w:lineRule="atLeast"/>
+        <w:rPr>
+          <w:rFonts w:ascii="Consolas" w:eastAsia="Times New Roman" w:hAnsi="Consolas" w:cs="Times New Roman"/>
+          <w:color w:val="D4D4D4"/>
+          <w:sz w:val="21"/>
+          <w:szCs w:val="21"/>
+          <w:lang w:eastAsia="en-IN"/>
+        </w:rPr>
+      </w:pPr>
+    </w:p>
+    <w:p>
+      <w:pPr>
+        <w:shd w:val="clear" w:color="auto" w:fill="1E1E1E"/>
+        <w:spacing w:after="0" w:line="285" w:lineRule="atLeast"/>
+        <w:rPr>
+          <w:rFonts w:ascii="Consolas" w:eastAsia="Times New Roman" w:hAnsi="Consolas" w:cs="Times New Roman"/>
+          <w:color w:val="D4D4D4"/>
+          <w:sz w:val="21"/>
+          <w:szCs w:val="21"/>
+          <w:lang w:eastAsia="en-IN"/>
+        </w:rPr>
+      </w:pPr>
+      <w:r>
+        <w:rPr>
+          <w:rFonts w:ascii="Consolas" w:eastAsia="Times New Roman" w:hAnsi="Consolas" w:cs="Times New Roman"/>
+          <w:color w:val="6A9955"/>
+          <w:sz w:val="21"/>
+          <w:szCs w:val="21"/>
+          <w:lang w:eastAsia="en-IN"/>
+        </w:rPr>
+        <w:t>### STAGE 2:RUN ###</w:t>
+      </w:r>
+    </w:p>
+    <w:p>
+      <w:pPr>
+        <w:shd w:val="clear" w:color="auto" w:fill="1E1E1E"/>
+        <w:spacing w:after="0" w:line="285" w:lineRule="atLeast"/>
+        <w:rPr>
+          <w:rFonts w:ascii="Consolas" w:eastAsia="Times New Roman" w:hAnsi="Consolas" w:cs="Times New Roman"/>
+          <w:color w:val="D4D4D4"/>
+          <w:sz w:val="21"/>
+          <w:szCs w:val="21"/>
+          <w:lang w:eastAsia="en-IN"/>
+        </w:rPr>
+      </w:pPr>
+      <w:r>
+        <w:rPr>
+          <w:rFonts w:ascii="Consolas" w:eastAsia="Times New Roman" w:hAnsi="Consolas" w:cs="Times New Roman"/>
+          <w:color w:val="6A9955"/>
+          <w:sz w:val="21"/>
+          <w:szCs w:val="21"/>
+          <w:lang w:eastAsia="en-IN"/>
+        </w:rPr>
+        <w:t># Defining nginx image to be used</w:t>
+      </w:r>
+    </w:p>
+    <w:p>
+      <w:pPr>
+        <w:shd w:val="clear" w:color="auto" w:fill="1E1E1E"/>
+        <w:spacing w:after="0" w:line="285" w:lineRule="atLeast"/>
+        <w:rPr>
+          <w:rFonts w:ascii="Consolas" w:eastAsia="Times New Roman" w:hAnsi="Consolas" w:cs="Times New Roman"/>
+          <w:color w:val="D4D4D4"/>
+          <w:sz w:val="21"/>
+          <w:szCs w:val="21"/>
+          <w:lang w:eastAsia="en-IN"/>
+        </w:rPr>
+      </w:pPr>
+      <w:r>
+        <w:rPr>
+          <w:rFonts w:ascii="Consolas" w:eastAsia="Times New Roman" w:hAnsi="Consolas" w:cs="Times New Roman"/>
+          <w:color w:val="C586C0"/>
+          <w:sz w:val="21"/>
+          <w:szCs w:val="21"/>
+          <w:lang w:eastAsia="en-IN"/>
+        </w:rPr>
+        <w:t>FROM</w:t>
+      </w:r>
+      <w:r>
+        <w:rPr>
+          <w:rFonts w:ascii="Consolas" w:eastAsia="Times New Roman" w:hAnsi="Consolas" w:cs="Times New Roman"/>
+          <w:color w:val="D4D4D4"/>
+          <w:sz w:val="21"/>
+          <w:szCs w:val="21"/>
+          <w:lang w:eastAsia="en-IN"/>
+        </w:rPr>
+        <w:t xml:space="preserve"> </w:t>
+      </w:r>
+      <w:r>
+        <w:rPr>
+          <w:rFonts w:ascii="Consolas" w:eastAsia="Times New Roman" w:hAnsi="Consolas" w:cs="Times New Roman"/>
+          <w:color w:val="4EC9B0"/>
+          <w:sz w:val="21"/>
+          <w:szCs w:val="21"/>
+          <w:lang w:eastAsia="en-IN"/>
+        </w:rPr>
+        <w:t>nginx</w:t>
+      </w:r>
+      <w:r>
+        <w:rPr>
+          <w:rFonts w:ascii="Consolas" w:eastAsia="Times New Roman" w:hAnsi="Consolas" w:cs="Times New Roman"/>
+          <w:color w:val="D4D4D4"/>
+          <w:sz w:val="21"/>
+          <w:szCs w:val="21"/>
+          <w:lang w:eastAsia="en-IN"/>
+        </w:rPr>
+        <w:t>:</w:t>
+      </w:r>
+      <w:r>
+        <w:rPr>
+          <w:rFonts w:ascii="Consolas" w:eastAsia="Times New Roman" w:hAnsi="Consolas" w:cs="Times New Roman"/>
+          <w:color w:val="9CDCFE"/>
+          <w:sz w:val="21"/>
+          <w:szCs w:val="21"/>
+          <w:lang w:eastAsia="en-IN"/>
+        </w:rPr>
+        <w:t>latest</w:t>
+      </w:r>
+      <w:r>
+        <w:rPr>
+          <w:rFonts w:ascii="Consolas" w:eastAsia="Times New Roman" w:hAnsi="Consolas" w:cs="Times New Roman"/>
+          <w:color w:val="D4D4D4"/>
+          <w:sz w:val="21"/>
+          <w:szCs w:val="21"/>
+          <w:lang w:eastAsia="en-IN"/>
+        </w:rPr>
+        <w:t xml:space="preserve"> </w:t>
+      </w:r>
+      <w:r>
+        <w:rPr>
+          <w:rFonts w:ascii="Consolas" w:eastAsia="Times New Roman" w:hAnsi="Consolas" w:cs="Times New Roman"/>
+          <w:color w:val="C586C0"/>
+          <w:sz w:val="21"/>
+          <w:szCs w:val="21"/>
+          <w:lang w:eastAsia="en-IN"/>
+        </w:rPr>
+        <w:t>AS</w:t>
+      </w:r>
+      <w:r>
+        <w:rPr>
+          <w:rFonts w:ascii="Consolas" w:eastAsia="Times New Roman" w:hAnsi="Consolas" w:cs="Times New Roman"/>
+          <w:color w:val="D4D4D4"/>
+          <w:sz w:val="21"/>
+          <w:szCs w:val="21"/>
+          <w:lang w:eastAsia="en-IN"/>
+        </w:rPr>
+        <w:t xml:space="preserve"> </w:t>
+      </w:r>
+      <w:r>
+        <w:rPr>
+          <w:rFonts w:ascii="Consolas" w:eastAsia="Times New Roman" w:hAnsi="Consolas" w:cs="Times New Roman"/>
+          <w:color w:val="4EC9B0"/>
+          <w:sz w:val="21"/>
+          <w:szCs w:val="21"/>
+          <w:lang w:eastAsia="en-IN"/>
+        </w:rPr>
+        <w:t>ngi</w:t>
+      </w:r>
+    </w:p>
+    <w:p>
+      <w:pPr>
+        <w:shd w:val="clear" w:color="auto" w:fill="1E1E1E"/>
+        <w:spacing w:after="0" w:line="285" w:lineRule="atLeast"/>
+        <w:rPr>
+          <w:rFonts w:ascii="Consolas" w:eastAsia="Times New Roman" w:hAnsi="Consolas" w:cs="Times New Roman"/>
+          <w:color w:val="D4D4D4"/>
+          <w:sz w:val="21"/>
+          <w:szCs w:val="21"/>
+          <w:lang w:eastAsia="en-IN"/>
+        </w:rPr>
+      </w:pPr>
+      <w:r>
+        <w:rPr>
+          <w:rFonts w:ascii="Consolas" w:eastAsia="Times New Roman" w:hAnsi="Consolas" w:cs="Times New Roman"/>
+          <w:color w:val="6A9955"/>
+          <w:sz w:val="21"/>
+          <w:szCs w:val="21"/>
+          <w:lang w:eastAsia="en-IN"/>
+        </w:rPr>
+        <w:t># Copying compiled code and nginx config to different folder</w:t>
+      </w:r>
+    </w:p>
+    <w:p>
+      <w:pPr>
+        <w:shd w:val="clear" w:color="auto" w:fill="1E1E1E"/>
+        <w:spacing w:after="0" w:line="285" w:lineRule="atLeast"/>
+        <w:rPr>
+          <w:rFonts w:ascii="Consolas" w:eastAsia="Times New Roman" w:hAnsi="Consolas" w:cs="Times New Roman"/>
+          <w:color w:val="D4D4D4"/>
+          <w:sz w:val="21"/>
+          <w:szCs w:val="21"/>
+          <w:lang w:eastAsia="en-IN"/>
+        </w:rPr>
+      </w:pPr>
+      <w:r>
+        <w:rPr>
+          <w:rFonts w:ascii="Consolas" w:eastAsia="Times New Roman" w:hAnsi="Consolas" w:cs="Times New Roman"/>
+          <w:color w:val="6A9955"/>
+          <w:sz w:val="21"/>
+          <w:szCs w:val="21"/>
+          <w:lang w:eastAsia="en-IN"/>
+        </w:rPr>
+        <w:t xml:space="preserve"># NOTE: This path may change according to your project's output folder </w:t>
+      </w:r>
+    </w:p>
+    <w:p>
+      <w:pPr>
+        <w:shd w:val="clear" w:color="auto" w:fill="1E1E1E"/>
+        <w:spacing w:after="0" w:line="285" w:lineRule="atLeast"/>
+        <w:rPr>
+          <w:rFonts w:ascii="Consolas" w:eastAsia="Times New Roman" w:hAnsi="Consolas" w:cs="Times New Roman"/>
+          <w:color w:val="D4D4D4"/>
+          <w:sz w:val="21"/>
+          <w:szCs w:val="21"/>
+          <w:lang w:eastAsia="en-IN"/>
+        </w:rPr>
+      </w:pPr>
+      <w:r>
+        <w:rPr>
+          <w:rFonts w:ascii="Consolas" w:eastAsia="Times New Roman" w:hAnsi="Consolas" w:cs="Times New Roman"/>
+          <w:color w:val="C586C0"/>
+          <w:sz w:val="21"/>
+          <w:szCs w:val="21"/>
+          <w:lang w:eastAsia="en-IN"/>
+        </w:rPr>
+        <w:t>COPY</w:t>
+      </w:r>
+      <w:r>
+        <w:rPr>
+          <w:rFonts w:ascii="Consolas" w:eastAsia="Times New Roman" w:hAnsi="Consolas" w:cs="Times New Roman"/>
+          <w:color w:val="D4D4D4"/>
+          <w:sz w:val="21"/>
+          <w:szCs w:val="21"/>
+          <w:lang w:eastAsia="en-IN"/>
+        </w:rPr>
+        <w:t xml:space="preserve"> </w:t>
+      </w:r>
+      <w:r>
+        <w:rPr>
+          <w:rFonts w:ascii="Consolas" w:eastAsia="Times New Roman" w:hAnsi="Consolas" w:cs="Times New Roman"/>
+          <w:color w:val="9CDCFE"/>
+          <w:sz w:val="21"/>
+          <w:szCs w:val="21"/>
+          <w:lang w:eastAsia="en-IN"/>
+        </w:rPr>
+        <w:t>--from</w:t>
+      </w:r>
+      <w:r>
+        <w:rPr>
+          <w:rFonts w:ascii="Consolas" w:eastAsia="Times New Roman" w:hAnsi="Consolas" w:cs="Times New Roman"/>
+          <w:color w:val="D4D4D4"/>
+          <w:sz w:val="21"/>
+          <w:szCs w:val="21"/>
+          <w:lang w:eastAsia="en-IN"/>
+        </w:rPr>
+        <w:t>=</w:t>
+      </w:r>
+      <w:r>
+        <w:rPr>
+          <w:rFonts w:ascii="Consolas" w:eastAsia="Times New Roman" w:hAnsi="Consolas" w:cs="Times New Roman"/>
+          <w:color w:val="9CDCFE"/>
+          <w:sz w:val="21"/>
+          <w:szCs w:val="21"/>
+          <w:lang w:eastAsia="en-IN"/>
+        </w:rPr>
+        <w:t>build</w:t>
+      </w:r>
+      <w:r>
+        <w:rPr>
+          <w:rFonts w:ascii="Consolas" w:eastAsia="Times New Roman" w:hAnsi="Consolas" w:cs="Times New Roman"/>
+          <w:color w:val="D4D4D4"/>
+          <w:sz w:val="21"/>
+          <w:szCs w:val="21"/>
+          <w:lang w:eastAsia="en-IN"/>
+        </w:rPr>
+        <w:t xml:space="preserve"> </w:t>
+      </w:r>
+      <w:r>
+        <w:rPr>
+          <w:rFonts w:ascii="Consolas" w:eastAsia="Times New Roman" w:hAnsi="Consolas" w:cs="Times New Roman"/>
+          <w:color w:val="9CDCFE"/>
+          <w:sz w:val="21"/>
+          <w:szCs w:val="21"/>
+          <w:lang w:eastAsia="en-IN"/>
+        </w:rPr>
+        <w:t>/dist/src/app/dist/mars-wrigley</w:t>
+      </w:r>
+      <w:r>
+        <w:rPr>
+          <w:rFonts w:ascii="Consolas" w:eastAsia="Times New Roman" w:hAnsi="Consolas" w:cs="Times New Roman"/>
+          <w:color w:val="D4D4D4"/>
+          <w:sz w:val="21"/>
+          <w:szCs w:val="21"/>
+          <w:lang w:eastAsia="en-IN"/>
+        </w:rPr>
+        <w:t xml:space="preserve"> </w:t>
+      </w:r>
+      <w:r>
+        <w:rPr>
+          <w:rFonts w:ascii="Consolas" w:eastAsia="Times New Roman" w:hAnsi="Consolas" w:cs="Times New Roman"/>
+          <w:color w:val="9CDCFE"/>
+          <w:sz w:val="21"/>
+          <w:szCs w:val="21"/>
+          <w:lang w:eastAsia="en-IN"/>
+        </w:rPr>
+        <w:t>/usr/share/nginx/html</w:t>
+      </w:r>
+    </w:p>
+    <w:p>
+      <w:pPr>
+        <w:shd w:val="clear" w:color="auto" w:fill="1E1E1E"/>
+        <w:spacing w:after="0" w:line="285" w:lineRule="atLeast"/>
+        <w:rPr>
+          <w:rFonts w:ascii="Consolas" w:eastAsia="Times New Roman" w:hAnsi="Consolas" w:cs="Times New Roman"/>
+          <w:color w:val="D4D4D4"/>
+          <w:sz w:val="21"/>
+          <w:szCs w:val="21"/>
+          <w:lang w:eastAsia="en-IN"/>
+        </w:rPr>
+      </w:pPr>
+      <w:r>
+        <w:rPr>
+          <w:rFonts w:ascii="Consolas" w:eastAsia="Times New Roman" w:hAnsi="Consolas" w:cs="Times New Roman"/>
+          <w:color w:val="C586C0"/>
+          <w:sz w:val="21"/>
+          <w:szCs w:val="21"/>
+          <w:lang w:eastAsia="en-IN"/>
+        </w:rPr>
+        <w:t>COPY</w:t>
+      </w:r>
+      <w:r>
+        <w:rPr>
+          <w:rFonts w:ascii="Consolas" w:eastAsia="Times New Roman" w:hAnsi="Consolas" w:cs="Times New Roman"/>
+          <w:color w:val="D4D4D4"/>
+          <w:sz w:val="21"/>
+          <w:szCs w:val="21"/>
+          <w:lang w:eastAsia="en-IN"/>
+        </w:rPr>
+        <w:t xml:space="preserve"> </w:t>
+      </w:r>
+      <w:r>
+        <w:rPr>
+          <w:rFonts w:ascii="Consolas" w:eastAsia="Times New Roman" w:hAnsi="Consolas" w:cs="Times New Roman"/>
+          <w:color w:val="9CDCFE"/>
+          <w:sz w:val="21"/>
+          <w:szCs w:val="21"/>
+          <w:lang w:eastAsia="en-IN"/>
+        </w:rPr>
+        <w:t>/nginx.conf</w:t>
+      </w:r>
+      <w:r>
+        <w:rPr>
+          <w:rFonts w:ascii="Consolas" w:eastAsia="Times New Roman" w:hAnsi="Consolas" w:cs="Times New Roman"/>
+          <w:color w:val="D4D4D4"/>
+          <w:sz w:val="21"/>
+          <w:szCs w:val="21"/>
+          <w:lang w:eastAsia="en-IN"/>
+        </w:rPr>
+        <w:t xml:space="preserve">  </w:t>
+      </w:r>
+      <w:r>
+        <w:rPr>
+          <w:rFonts w:ascii="Consolas" w:eastAsia="Times New Roman" w:hAnsi="Consolas" w:cs="Times New Roman"/>
+          <w:color w:val="9CDCFE"/>
+          <w:sz w:val="21"/>
+          <w:szCs w:val="21"/>
+          <w:lang w:eastAsia="en-IN"/>
+        </w:rPr>
+        <w:t>/etc/nginx/conf.d/default.conf</w:t>
+      </w:r>
+    </w:p>
+    <w:p>
+      <w:pPr>
+        <w:shd w:val="clear" w:color="auto" w:fill="1E1E1E"/>
+        <w:spacing w:after="0" w:line="285" w:lineRule="atLeast"/>
+        <w:rPr>
+          <w:rFonts w:ascii="Consolas" w:eastAsia="Times New Roman" w:hAnsi="Consolas" w:cs="Times New Roman"/>
+          <w:color w:val="D4D4D4"/>
+          <w:sz w:val="21"/>
+          <w:szCs w:val="21"/>
+          <w:lang w:eastAsia="en-IN"/>
+        </w:rPr>
+      </w:pPr>
+      <w:r>
+        <w:rPr>
+          <w:rFonts w:ascii="Consolas" w:eastAsia="Times New Roman" w:hAnsi="Consolas" w:cs="Times New Roman"/>
+          <w:color w:val="6A9955"/>
+          <w:sz w:val="21"/>
+          <w:szCs w:val="21"/>
+          <w:lang w:eastAsia="en-IN"/>
+        </w:rPr>
+        <w:t xml:space="preserve"># Exposing a port, here it means that inside the container </w:t>
+      </w:r>
+    </w:p>
+    <w:p>
+      <w:pPr>
+        <w:shd w:val="clear" w:color="auto" w:fill="1E1E1E"/>
+        <w:spacing w:after="0" w:line="285" w:lineRule="atLeast"/>
+        <w:rPr>
+          <w:rFonts w:ascii="Consolas" w:eastAsia="Times New Roman" w:hAnsi="Consolas" w:cs="Times New Roman"/>
+          <w:color w:val="D4D4D4"/>
+          <w:sz w:val="21"/>
+          <w:szCs w:val="21"/>
+          <w:lang w:eastAsia="en-IN"/>
+        </w:rPr>
+      </w:pPr>
+      <w:r>
+        <w:rPr>
+          <w:rFonts w:ascii="Consolas" w:eastAsia="Times New Roman" w:hAnsi="Consolas" w:cs="Times New Roman"/>
+          <w:color w:val="6A9955"/>
+          <w:sz w:val="21"/>
+          <w:szCs w:val="21"/>
+          <w:lang w:eastAsia="en-IN"/>
+        </w:rPr>
+        <w:t># the app will be using Port 80 while running</w:t>
+      </w:r>
+    </w:p>
+    <w:p>
+      <w:pPr>
+        <w:shd w:val="clear" w:color="auto" w:fill="1E1E1E"/>
+        <w:spacing w:after="0" w:line="285" w:lineRule="atLeast"/>
+        <w:rPr>
+          <w:rFonts w:ascii="Consolas" w:eastAsia="Times New Roman" w:hAnsi="Consolas" w:cs="Times New Roman"/>
+          <w:color w:val="9CDCFE"/>
+          <w:sz w:val="21"/>
+          <w:szCs w:val="21"/>
+          <w:lang w:eastAsia="en-IN"/>
+        </w:rPr>
+      </w:pPr>
+      <w:r>
+        <w:rPr>
+          <w:rFonts w:ascii="Consolas" w:eastAsia="Times New Roman" w:hAnsi="Consolas" w:cs="Times New Roman"/>
+          <w:color w:val="C586C0"/>
+          <w:sz w:val="21"/>
+          <w:szCs w:val="21"/>
+          <w:lang w:eastAsia="en-IN"/>
+        </w:rPr>
+        <w:t>EXPOSE</w:t>
+      </w:r>
+      <w:r>
+        <w:rPr>
+          <w:rFonts w:ascii="Consolas" w:eastAsia="Times New Roman" w:hAnsi="Consolas" w:cs="Times New Roman"/>
+          <w:color w:val="D4D4D4"/>
+          <w:sz w:val="21"/>
+          <w:szCs w:val="21"/>
+          <w:lang w:eastAsia="en-IN"/>
+        </w:rPr>
+        <w:t xml:space="preserve"> </w:t>
+      </w:r>
+      <w:r>
+        <w:rPr>
+          <w:rFonts w:ascii="Consolas" w:eastAsia="Times New Roman" w:hAnsi="Consolas" w:cs="Times New Roman"/>
+          <w:color w:val="9CDCFE"/>
+          <w:sz w:val="21"/>
+          <w:szCs w:val="21"/>
+          <w:lang w:eastAsia="en-IN"/>
+        </w:rPr>
+        <w:t>80</w:t>
+      </w:r>
+    </w:p>
+    <w:p>
+      <w:pPr>
+        <w:shd w:val="clear" w:color="auto" w:fill="1E1E1E"/>
+        <w:spacing w:after="0" w:line="285" w:lineRule="atLeast"/>
+        <w:rPr>
+          <w:rFonts w:ascii="Consolas" w:eastAsia="Times New Roman" w:hAnsi="Consolas" w:cs="Times New Roman"/>
+          <w:color w:val="9CDCFE"/>
+          <w:sz w:val="21"/>
+          <w:szCs w:val="21"/>
+          <w:lang w:eastAsia="en-IN"/>
+        </w:rPr>
+      </w:pPr>
+    </w:p>
+    <w:p>
+      <w:pPr>
+        <w:shd w:val="clear" w:color="auto" w:fill="1E1E1E"/>
+        <w:spacing w:after="0" w:line="285" w:lineRule="atLeast"/>
+        <w:rPr>
+          <w:rFonts w:ascii="Consolas" w:eastAsia="Times New Roman" w:hAnsi="Consolas" w:cs="Times New Roman"/>
+          <w:color w:val="9CDCFE"/>
+          <w:sz w:val="21"/>
+          <w:szCs w:val="21"/>
+          <w:lang w:eastAsia="en-IN"/>
+        </w:rPr>
+      </w:pPr>
+    </w:p>
+    <w:p>
+      <w:pPr>
+        <w:shd w:val="clear" w:color="auto" w:fill="1E1E1E"/>
+        <w:spacing w:after="0" w:line="285" w:lineRule="atLeast"/>
+        <w:rPr>
+          <w:rFonts w:ascii="Consolas" w:eastAsia="Times New Roman" w:hAnsi="Consolas" w:cs="Times New Roman"/>
+          <w:color w:val="D4D4D4"/>
+          <w:sz w:val="21"/>
+          <w:szCs w:val="21"/>
+          <w:lang w:eastAsia="en-IN"/>
+        </w:rPr>
+      </w:pPr>
+    </w:p>
+    <w:p>
+      <w:pPr>
+        <w:rPr>
+          <w:sz w:val="28"/>
+          <w:szCs w:val="28"/>
+          <w:u w:val="single"/>
+        </w:rPr>
+      </w:pPr>
+    </w:p>
+    <w:p>
+      <w:pPr>
+        <w:rPr>
+          <w:sz w:val="28"/>
+          <w:szCs w:val="28"/>
+          <w:u w:val="single"/>
+        </w:rPr>
+      </w:pPr>
+    </w:p>
+    <w:p>
+      <w:pPr>
+        <w:rPr>
+          <w:sz w:val="28"/>
+          <w:szCs w:val="28"/>
+          <w:u w:val="single"/>
+        </w:rPr>
+      </w:pPr>
+    </w:p>
+    <w:p>
+      <w:pPr>
+        <w:rPr>
+          <w:sz w:val="28"/>
+          <w:szCs w:val="28"/>
+          <w:u w:val="single"/>
+        </w:rPr>
+      </w:pPr>
+    </w:p>
+    <w:p>
+      <w:pPr>
+        <w:rPr>
+          <w:sz w:val="28"/>
+          <w:szCs w:val="28"/>
+          <w:u w:val="single"/>
+        </w:rPr>
+      </w:pPr>
+    </w:p>
+    <w:p>
+      <w:pPr>
+        <w:rPr>
+          <w:sz w:val="28"/>
+          <w:szCs w:val="28"/>
+          <w:u w:val="single"/>
+        </w:rPr>
+      </w:pPr>
+    </w:p>
+    <w:p>
+      <w:pPr>
+        <w:rPr>
+          <w:sz w:val="28"/>
+          <w:szCs w:val="28"/>
+          <w:u w:val="single"/>
+        </w:rPr>
+      </w:pPr>
+      <w:r>
+        <w:rPr>
+          <w:sz w:val="28"/>
+          <w:szCs w:val="28"/>
+          <w:u w:val="single"/>
+        </w:rPr>
         <w:lastRenderedPageBreak/>
+        <w:t>In     .dockerignore</w:t>
+      </w:r>
+    </w:p>
+    <w:p>
+      <w:pPr>
+        <w:shd w:val="clear" w:color="auto" w:fill="1E1E1E"/>
+        <w:spacing w:after="0" w:line="285" w:lineRule="atLeast"/>
+        <w:rPr>
+          <w:rFonts w:ascii="Consolas" w:eastAsia="Times New Roman" w:hAnsi="Consolas" w:cs="Times New Roman"/>
+          <w:color w:val="D4D4D4"/>
+          <w:sz w:val="21"/>
+          <w:szCs w:val="21"/>
+          <w:lang w:eastAsia="en-IN"/>
+        </w:rPr>
+      </w:pPr>
+      <w:r>
+        <w:rPr>
+          <w:rFonts w:ascii="Consolas" w:eastAsia="Times New Roman" w:hAnsi="Consolas" w:cs="Times New Roman"/>
+          <w:color w:val="D4D4D4"/>
+          <w:sz w:val="21"/>
+          <w:szCs w:val="21"/>
+          <w:lang w:eastAsia="en-IN"/>
+        </w:rPr>
+        <w:t>.git</w:t>
+      </w:r>
+    </w:p>
+    <w:p>
+      <w:pPr>
+        <w:shd w:val="clear" w:color="auto" w:fill="1E1E1E"/>
+        <w:spacing w:after="0" w:line="285" w:lineRule="atLeast"/>
+        <w:rPr>
+          <w:rFonts w:ascii="Consolas" w:eastAsia="Times New Roman" w:hAnsi="Consolas" w:cs="Times New Roman"/>
+          <w:color w:val="D4D4D4"/>
+          <w:sz w:val="21"/>
+          <w:szCs w:val="21"/>
+          <w:lang w:eastAsia="en-IN"/>
+        </w:rPr>
+      </w:pPr>
+      <w:r>
+        <w:rPr>
+          <w:rFonts w:ascii="Consolas" w:eastAsia="Times New Roman" w:hAnsi="Consolas" w:cs="Times New Roman"/>
+          <w:color w:val="D4D4D4"/>
+          <w:sz w:val="21"/>
+          <w:szCs w:val="21"/>
+          <w:lang w:eastAsia="en-IN"/>
+        </w:rPr>
+        <w:t>.editorconfig</w:t>
+      </w:r>
+    </w:p>
+    <w:p>
+      <w:pPr>
+        <w:shd w:val="clear" w:color="auto" w:fill="1E1E1E"/>
+        <w:spacing w:after="0" w:line="285" w:lineRule="atLeast"/>
+        <w:rPr>
+          <w:rFonts w:ascii="Consolas" w:eastAsia="Times New Roman" w:hAnsi="Consolas" w:cs="Times New Roman"/>
+          <w:color w:val="D4D4D4"/>
+          <w:sz w:val="21"/>
+          <w:szCs w:val="21"/>
+          <w:lang w:eastAsia="en-IN"/>
+        </w:rPr>
+      </w:pPr>
+      <w:r>
+        <w:rPr>
+          <w:rFonts w:ascii="Consolas" w:eastAsia="Times New Roman" w:hAnsi="Consolas" w:cs="Times New Roman"/>
+          <w:color w:val="D4D4D4"/>
+          <w:sz w:val="21"/>
+          <w:szCs w:val="21"/>
+          <w:lang w:eastAsia="en-IN"/>
+        </w:rPr>
+        <w:t>/.vscode/*</w:t>
+      </w:r>
+    </w:p>
+    <w:p>
+      <w:pPr>
+        <w:shd w:val="clear" w:color="auto" w:fill="1E1E1E"/>
+        <w:spacing w:after="0" w:line="285" w:lineRule="atLeast"/>
+        <w:rPr>
+          <w:rFonts w:ascii="Consolas" w:eastAsia="Times New Roman" w:hAnsi="Consolas" w:cs="Times New Roman"/>
+          <w:color w:val="D4D4D4"/>
+          <w:sz w:val="21"/>
+          <w:szCs w:val="21"/>
+          <w:lang w:eastAsia="en-IN"/>
+        </w:rPr>
+      </w:pPr>
+      <w:r>
+        <w:rPr>
+          <w:rFonts w:ascii="Consolas" w:eastAsia="Times New Roman" w:hAnsi="Consolas" w:cs="Times New Roman"/>
+          <w:color w:val="D4D4D4"/>
+          <w:sz w:val="21"/>
+          <w:szCs w:val="21"/>
+          <w:lang w:eastAsia="en-IN"/>
+        </w:rPr>
+        <w:t>/node_modules</w:t>
+      </w:r>
+    </w:p>
+    <w:p>
+      <w:pPr>
+        <w:shd w:val="clear" w:color="auto" w:fill="1E1E1E"/>
+        <w:spacing w:after="0" w:line="285" w:lineRule="atLeast"/>
+        <w:rPr>
+          <w:rFonts w:ascii="Consolas" w:eastAsia="Times New Roman" w:hAnsi="Consolas" w:cs="Times New Roman"/>
+          <w:color w:val="D4D4D4"/>
+          <w:sz w:val="21"/>
+          <w:szCs w:val="21"/>
+          <w:lang w:eastAsia="en-IN"/>
+        </w:rPr>
+      </w:pPr>
+      <w:r>
+        <w:rPr>
+          <w:rFonts w:ascii="Consolas" w:eastAsia="Times New Roman" w:hAnsi="Consolas" w:cs="Times New Roman"/>
+          <w:color w:val="D4D4D4"/>
+          <w:sz w:val="21"/>
+          <w:szCs w:val="21"/>
+          <w:lang w:eastAsia="en-IN"/>
+        </w:rPr>
+        <w:t>/e2e</w:t>
+      </w:r>
+    </w:p>
+    <w:p>
+      <w:pPr>
+        <w:shd w:val="clear" w:color="auto" w:fill="1E1E1E"/>
+        <w:spacing w:after="0" w:line="285" w:lineRule="atLeast"/>
+        <w:rPr>
+          <w:rFonts w:ascii="Consolas" w:eastAsia="Times New Roman" w:hAnsi="Consolas" w:cs="Times New Roman"/>
+          <w:color w:val="D4D4D4"/>
+          <w:sz w:val="21"/>
+          <w:szCs w:val="21"/>
+          <w:lang w:eastAsia="en-IN"/>
+        </w:rPr>
+      </w:pPr>
+      <w:r>
+        <w:rPr>
+          <w:rFonts w:ascii="Consolas" w:eastAsia="Times New Roman" w:hAnsi="Consolas" w:cs="Times New Roman"/>
+          <w:color w:val="D4D4D4"/>
+          <w:sz w:val="21"/>
+          <w:szCs w:val="21"/>
+          <w:lang w:eastAsia="en-IN"/>
+        </w:rPr>
+        <w:t>/docs</w:t>
+      </w:r>
+    </w:p>
+    <w:p>
+      <w:pPr>
+        <w:shd w:val="clear" w:color="auto" w:fill="1E1E1E"/>
+        <w:spacing w:after="0" w:line="285" w:lineRule="atLeast"/>
+        <w:rPr>
+          <w:rFonts w:ascii="Consolas" w:eastAsia="Times New Roman" w:hAnsi="Consolas" w:cs="Times New Roman"/>
+          <w:color w:val="D4D4D4"/>
+          <w:sz w:val="21"/>
+          <w:szCs w:val="21"/>
+          <w:lang w:eastAsia="en-IN"/>
+        </w:rPr>
+      </w:pPr>
+      <w:r>
+        <w:rPr>
+          <w:rFonts w:ascii="Consolas" w:eastAsia="Times New Roman" w:hAnsi="Consolas" w:cs="Times New Roman"/>
+          <w:color w:val="D4D4D4"/>
+          <w:sz w:val="21"/>
+          <w:szCs w:val="21"/>
+          <w:lang w:eastAsia="en-IN"/>
+        </w:rPr>
+        <w:t>.gitignore</w:t>
+      </w:r>
+    </w:p>
+    <w:p>
+      <w:pPr>
+        <w:shd w:val="clear" w:color="auto" w:fill="1E1E1E"/>
+        <w:spacing w:after="0" w:line="285" w:lineRule="atLeast"/>
+        <w:rPr>
+          <w:rFonts w:ascii="Consolas" w:eastAsia="Times New Roman" w:hAnsi="Consolas" w:cs="Times New Roman"/>
+          <w:color w:val="D4D4D4"/>
+          <w:sz w:val="21"/>
+          <w:szCs w:val="21"/>
+          <w:lang w:eastAsia="en-IN"/>
+        </w:rPr>
+      </w:pPr>
+      <w:r>
+        <w:rPr>
+          <w:rFonts w:ascii="Consolas" w:eastAsia="Times New Roman" w:hAnsi="Consolas" w:cs="Times New Roman"/>
+          <w:color w:val="D4D4D4"/>
+          <w:sz w:val="21"/>
+          <w:szCs w:val="21"/>
+          <w:lang w:eastAsia="en-IN"/>
+        </w:rPr>
+        <w:t>*.zip</w:t>
+      </w:r>
+    </w:p>
+    <w:p>
+      <w:pPr>
+        <w:rPr>
+          <w:sz w:val="28"/>
+          <w:szCs w:val="28"/>
+          <w:u w:val="single"/>
+        </w:rPr>
+      </w:pPr>
+    </w:p>
+    <w:p>
+      <w:pPr>
+        <w:rPr>
+          <w:sz w:val="28"/>
+          <w:szCs w:val="28"/>
+          <w:u w:val="single"/>
+        </w:rPr>
+      </w:pPr>
+      <w:r>
+        <w:rPr>
+          <w:sz w:val="28"/>
+          <w:szCs w:val="28"/>
+          <w:u w:val="single"/>
+        </w:rPr>
+        <w:t>In nginx.conf</w:t>
+      </w:r>
+    </w:p>
+    <w:p>
+      <w:pPr>
+        <w:shd w:val="clear" w:color="auto" w:fill="1E1E1E"/>
+        <w:spacing w:after="0" w:line="285" w:lineRule="atLeast"/>
+        <w:rPr>
+          <w:rFonts w:ascii="Consolas" w:eastAsia="Times New Roman" w:hAnsi="Consolas" w:cs="Times New Roman"/>
+          <w:color w:val="D4D4D4"/>
+          <w:sz w:val="21"/>
+          <w:szCs w:val="21"/>
+          <w:lang w:eastAsia="en-IN"/>
+        </w:rPr>
+      </w:pPr>
+      <w:r>
+        <w:rPr>
+          <w:rFonts w:ascii="Consolas" w:eastAsia="Times New Roman" w:hAnsi="Consolas" w:cs="Times New Roman"/>
+          <w:color w:val="D4D4D4"/>
+          <w:sz w:val="21"/>
+          <w:szCs w:val="21"/>
+          <w:lang w:eastAsia="en-IN"/>
+        </w:rPr>
+        <w:t>server {</w:t>
+      </w:r>
+    </w:p>
+    <w:p>
+      <w:pPr>
+        <w:shd w:val="clear" w:color="auto" w:fill="1E1E1E"/>
+        <w:spacing w:after="0" w:line="285" w:lineRule="atLeast"/>
+        <w:rPr>
+          <w:rFonts w:ascii="Consolas" w:eastAsia="Times New Roman" w:hAnsi="Consolas" w:cs="Times New Roman"/>
+          <w:color w:val="D4D4D4"/>
+          <w:sz w:val="21"/>
+          <w:szCs w:val="21"/>
+          <w:lang w:eastAsia="en-IN"/>
+        </w:rPr>
+      </w:pPr>
+      <w:r>
+        <w:rPr>
+          <w:rFonts w:ascii="Consolas" w:eastAsia="Times New Roman" w:hAnsi="Consolas" w:cs="Times New Roman"/>
+          <w:color w:val="D4D4D4"/>
+          <w:sz w:val="21"/>
+          <w:szCs w:val="21"/>
+          <w:lang w:eastAsia="en-IN"/>
+        </w:rPr>
+        <w:t>  listen 80</w:t>
+      </w:r>
+      <w:r>
+        <w:rPr>
+          <w:rFonts w:ascii="Consolas" w:eastAsia="Times New Roman" w:hAnsi="Consolas" w:cs="Times New Roman"/>
+          <w:color w:val="6A9955"/>
+          <w:sz w:val="21"/>
+          <w:szCs w:val="21"/>
+          <w:lang w:eastAsia="en-IN"/>
+        </w:rPr>
+        <w:t>;</w:t>
+      </w:r>
+    </w:p>
+    <w:p>
+      <w:pPr>
+        <w:shd w:val="clear" w:color="auto" w:fill="1E1E1E"/>
+        <w:spacing w:after="0" w:line="285" w:lineRule="atLeast"/>
+        <w:rPr>
+          <w:rFonts w:ascii="Consolas" w:eastAsia="Times New Roman" w:hAnsi="Consolas" w:cs="Times New Roman"/>
+          <w:color w:val="D4D4D4"/>
+          <w:sz w:val="21"/>
+          <w:szCs w:val="21"/>
+          <w:lang w:eastAsia="en-IN"/>
+        </w:rPr>
+      </w:pPr>
+      <w:r>
+        <w:rPr>
+          <w:rFonts w:ascii="Consolas" w:eastAsia="Times New Roman" w:hAnsi="Consolas" w:cs="Times New Roman"/>
+          <w:color w:val="D4D4D4"/>
+          <w:sz w:val="21"/>
+          <w:szCs w:val="21"/>
+          <w:lang w:eastAsia="en-IN"/>
+        </w:rPr>
+        <w:t xml:space="preserve">  </w:t>
+      </w:r>
+    </w:p>
+    <w:p>
+      <w:pPr>
+        <w:shd w:val="clear" w:color="auto" w:fill="1E1E1E"/>
+        <w:spacing w:after="0" w:line="285" w:lineRule="atLeast"/>
+        <w:rPr>
+          <w:rFonts w:ascii="Consolas" w:eastAsia="Times New Roman" w:hAnsi="Consolas" w:cs="Times New Roman"/>
+          <w:color w:val="D4D4D4"/>
+          <w:sz w:val="21"/>
+          <w:szCs w:val="21"/>
+          <w:lang w:eastAsia="en-IN"/>
+        </w:rPr>
+      </w:pPr>
+      <w:r>
+        <w:rPr>
+          <w:rFonts w:ascii="Consolas" w:eastAsia="Times New Roman" w:hAnsi="Consolas" w:cs="Times New Roman"/>
+          <w:color w:val="D4D4D4"/>
+          <w:sz w:val="21"/>
+          <w:szCs w:val="21"/>
+          <w:lang w:eastAsia="en-IN"/>
+        </w:rPr>
+        <w:t>  sendfile on</w:t>
+      </w:r>
+      <w:r>
+        <w:rPr>
+          <w:rFonts w:ascii="Consolas" w:eastAsia="Times New Roman" w:hAnsi="Consolas" w:cs="Times New Roman"/>
+          <w:color w:val="6A9955"/>
+          <w:sz w:val="21"/>
+          <w:szCs w:val="21"/>
+          <w:lang w:eastAsia="en-IN"/>
+        </w:rPr>
+        <w:t>;</w:t>
+      </w:r>
+    </w:p>
+    <w:p>
+      <w:pPr>
+        <w:shd w:val="clear" w:color="auto" w:fill="1E1E1E"/>
+        <w:spacing w:after="0" w:line="285" w:lineRule="atLeast"/>
+        <w:rPr>
+          <w:rFonts w:ascii="Consolas" w:eastAsia="Times New Roman" w:hAnsi="Consolas" w:cs="Times New Roman"/>
+          <w:color w:val="D4D4D4"/>
+          <w:sz w:val="21"/>
+          <w:szCs w:val="21"/>
+          <w:lang w:eastAsia="en-IN"/>
+        </w:rPr>
+      </w:pPr>
+      <w:r>
+        <w:rPr>
+          <w:rFonts w:ascii="Consolas" w:eastAsia="Times New Roman" w:hAnsi="Consolas" w:cs="Times New Roman"/>
+          <w:color w:val="D4D4D4"/>
+          <w:sz w:val="21"/>
+          <w:szCs w:val="21"/>
+          <w:lang w:eastAsia="en-IN"/>
+        </w:rPr>
+        <w:t>  default_type application/octet-stream</w:t>
+      </w:r>
+      <w:r>
+        <w:rPr>
+          <w:rFonts w:ascii="Consolas" w:eastAsia="Times New Roman" w:hAnsi="Consolas" w:cs="Times New Roman"/>
+          <w:color w:val="6A9955"/>
+          <w:sz w:val="21"/>
+          <w:szCs w:val="21"/>
+          <w:lang w:eastAsia="en-IN"/>
+        </w:rPr>
+        <w:t>;</w:t>
+      </w:r>
+    </w:p>
+    <w:p>
+      <w:pPr>
+        <w:shd w:val="clear" w:color="auto" w:fill="1E1E1E"/>
+        <w:spacing w:after="0" w:line="285" w:lineRule="atLeast"/>
+        <w:rPr>
+          <w:rFonts w:ascii="Consolas" w:eastAsia="Times New Roman" w:hAnsi="Consolas" w:cs="Times New Roman"/>
+          <w:color w:val="D4D4D4"/>
+          <w:sz w:val="21"/>
+          <w:szCs w:val="21"/>
+          <w:lang w:eastAsia="en-IN"/>
+        </w:rPr>
+      </w:pPr>
+    </w:p>
+    <w:p>
+      <w:pPr>
+        <w:shd w:val="clear" w:color="auto" w:fill="1E1E1E"/>
+        <w:spacing w:after="0" w:line="285" w:lineRule="atLeast"/>
+        <w:rPr>
+          <w:rFonts w:ascii="Consolas" w:eastAsia="Times New Roman" w:hAnsi="Consolas" w:cs="Times New Roman"/>
+          <w:color w:val="D4D4D4"/>
+          <w:sz w:val="21"/>
+          <w:szCs w:val="21"/>
+          <w:lang w:eastAsia="en-IN"/>
+        </w:rPr>
+      </w:pPr>
+      <w:r>
+        <w:rPr>
+          <w:rFonts w:ascii="Consolas" w:eastAsia="Times New Roman" w:hAnsi="Consolas" w:cs="Times New Roman"/>
+          <w:color w:val="D4D4D4"/>
+          <w:sz w:val="21"/>
+          <w:szCs w:val="21"/>
+          <w:lang w:eastAsia="en-IN"/>
+        </w:rPr>
+        <w:t>  gzip on</w:t>
+      </w:r>
+      <w:r>
+        <w:rPr>
+          <w:rFonts w:ascii="Consolas" w:eastAsia="Times New Roman" w:hAnsi="Consolas" w:cs="Times New Roman"/>
+          <w:color w:val="6A9955"/>
+          <w:sz w:val="21"/>
+          <w:szCs w:val="21"/>
+          <w:lang w:eastAsia="en-IN"/>
+        </w:rPr>
+        <w:t>;</w:t>
+      </w:r>
+    </w:p>
+    <w:p>
+      <w:pPr>
+        <w:shd w:val="clear" w:color="auto" w:fill="1E1E1E"/>
+        <w:spacing w:after="0" w:line="285" w:lineRule="atLeast"/>
+        <w:rPr>
+          <w:rFonts w:ascii="Consolas" w:eastAsia="Times New Roman" w:hAnsi="Consolas" w:cs="Times New Roman"/>
+          <w:color w:val="D4D4D4"/>
+          <w:sz w:val="21"/>
+          <w:szCs w:val="21"/>
+          <w:lang w:eastAsia="en-IN"/>
+        </w:rPr>
+      </w:pPr>
+      <w:r>
+        <w:rPr>
+          <w:rFonts w:ascii="Consolas" w:eastAsia="Times New Roman" w:hAnsi="Consolas" w:cs="Times New Roman"/>
+          <w:color w:val="D4D4D4"/>
+          <w:sz w:val="21"/>
+          <w:szCs w:val="21"/>
+          <w:lang w:eastAsia="en-IN"/>
+        </w:rPr>
+        <w:t>  gzip_http_version 1.1</w:t>
+      </w:r>
+      <w:r>
+        <w:rPr>
+          <w:rFonts w:ascii="Consolas" w:eastAsia="Times New Roman" w:hAnsi="Consolas" w:cs="Times New Roman"/>
+          <w:color w:val="6A9955"/>
+          <w:sz w:val="21"/>
+          <w:szCs w:val="21"/>
+          <w:lang w:eastAsia="en-IN"/>
+        </w:rPr>
+        <w:t>;</w:t>
+      </w:r>
+    </w:p>
+    <w:p>
+      <w:pPr>
+        <w:shd w:val="clear" w:color="auto" w:fill="1E1E1E"/>
+        <w:spacing w:after="0" w:line="285" w:lineRule="atLeast"/>
+        <w:rPr>
+          <w:rFonts w:ascii="Consolas" w:eastAsia="Times New Roman" w:hAnsi="Consolas" w:cs="Times New Roman"/>
+          <w:color w:val="D4D4D4"/>
+          <w:sz w:val="21"/>
+          <w:szCs w:val="21"/>
+          <w:lang w:eastAsia="en-IN"/>
+        </w:rPr>
+      </w:pPr>
+      <w:r>
+        <w:rPr>
+          <w:rFonts w:ascii="Consolas" w:eastAsia="Times New Roman" w:hAnsi="Consolas" w:cs="Times New Roman"/>
+          <w:color w:val="D4D4D4"/>
+          <w:sz w:val="21"/>
+          <w:szCs w:val="21"/>
+          <w:lang w:eastAsia="en-IN"/>
+        </w:rPr>
+        <w:t>  gzip_disable      </w:t>
+      </w:r>
+      <w:r>
+        <w:rPr>
+          <w:rFonts w:ascii="Consolas" w:eastAsia="Times New Roman" w:hAnsi="Consolas" w:cs="Times New Roman"/>
+          <w:color w:val="CE9178"/>
+          <w:sz w:val="21"/>
+          <w:szCs w:val="21"/>
+          <w:lang w:eastAsia="en-IN"/>
+        </w:rPr>
+        <w:t>"MSIE [1-6]\."</w:t>
+      </w:r>
+      <w:r>
+        <w:rPr>
+          <w:rFonts w:ascii="Consolas" w:eastAsia="Times New Roman" w:hAnsi="Consolas" w:cs="Times New Roman"/>
+          <w:color w:val="6A9955"/>
+          <w:sz w:val="21"/>
+          <w:szCs w:val="21"/>
+          <w:lang w:eastAsia="en-IN"/>
+        </w:rPr>
+        <w:t>;</w:t>
+      </w:r>
+    </w:p>
+    <w:p>
+      <w:pPr>
+        <w:shd w:val="clear" w:color="auto" w:fill="1E1E1E"/>
+        <w:spacing w:after="0" w:line="285" w:lineRule="atLeast"/>
+        <w:rPr>
+          <w:rFonts w:ascii="Consolas" w:eastAsia="Times New Roman" w:hAnsi="Consolas" w:cs="Times New Roman"/>
+          <w:color w:val="D4D4D4"/>
+          <w:sz w:val="21"/>
+          <w:szCs w:val="21"/>
+          <w:lang w:eastAsia="en-IN"/>
+        </w:rPr>
+      </w:pPr>
+      <w:r>
+        <w:rPr>
+          <w:rFonts w:ascii="Consolas" w:eastAsia="Times New Roman" w:hAnsi="Consolas" w:cs="Times New Roman"/>
+          <w:color w:val="D4D4D4"/>
+          <w:sz w:val="21"/>
+          <w:szCs w:val="21"/>
+          <w:lang w:eastAsia="en-IN"/>
+        </w:rPr>
+        <w:t>  gzip_min_length   256</w:t>
+      </w:r>
+      <w:r>
+        <w:rPr>
+          <w:rFonts w:ascii="Consolas" w:eastAsia="Times New Roman" w:hAnsi="Consolas" w:cs="Times New Roman"/>
+          <w:color w:val="6A9955"/>
+          <w:sz w:val="21"/>
+          <w:szCs w:val="21"/>
+          <w:lang w:eastAsia="en-IN"/>
+        </w:rPr>
+        <w:t>;</w:t>
+      </w:r>
+    </w:p>
+    <w:p>
+      <w:pPr>
+        <w:shd w:val="clear" w:color="auto" w:fill="1E1E1E"/>
+        <w:spacing w:after="0" w:line="285" w:lineRule="atLeast"/>
+        <w:rPr>
+          <w:rFonts w:ascii="Consolas" w:eastAsia="Times New Roman" w:hAnsi="Consolas" w:cs="Times New Roman"/>
+          <w:color w:val="D4D4D4"/>
+          <w:sz w:val="21"/>
+          <w:szCs w:val="21"/>
+          <w:lang w:eastAsia="en-IN"/>
+        </w:rPr>
+      </w:pPr>
+      <w:r>
+        <w:rPr>
+          <w:rFonts w:ascii="Consolas" w:eastAsia="Times New Roman" w:hAnsi="Consolas" w:cs="Times New Roman"/>
+          <w:color w:val="D4D4D4"/>
+          <w:sz w:val="21"/>
+          <w:szCs w:val="21"/>
+          <w:lang w:eastAsia="en-IN"/>
+        </w:rPr>
+        <w:t>  gzip_vary         on</w:t>
+      </w:r>
+      <w:r>
+        <w:rPr>
+          <w:rFonts w:ascii="Consolas" w:eastAsia="Times New Roman" w:hAnsi="Consolas" w:cs="Times New Roman"/>
+          <w:color w:val="6A9955"/>
+          <w:sz w:val="21"/>
+          <w:szCs w:val="21"/>
+          <w:lang w:eastAsia="en-IN"/>
+        </w:rPr>
+        <w:t>;</w:t>
+      </w:r>
+    </w:p>
+    <w:p>
+      <w:pPr>
+        <w:shd w:val="clear" w:color="auto" w:fill="1E1E1E"/>
+        <w:spacing w:after="0" w:line="285" w:lineRule="atLeast"/>
+        <w:rPr>
+          <w:rFonts w:ascii="Consolas" w:eastAsia="Times New Roman" w:hAnsi="Consolas" w:cs="Times New Roman"/>
+          <w:color w:val="D4D4D4"/>
+          <w:sz w:val="21"/>
+          <w:szCs w:val="21"/>
+          <w:lang w:eastAsia="en-IN"/>
+        </w:rPr>
+      </w:pPr>
+      <w:r>
+        <w:rPr>
+          <w:rFonts w:ascii="Consolas" w:eastAsia="Times New Roman" w:hAnsi="Consolas" w:cs="Times New Roman"/>
+          <w:color w:val="D4D4D4"/>
+          <w:sz w:val="21"/>
+          <w:szCs w:val="21"/>
+          <w:lang w:eastAsia="en-IN"/>
+        </w:rPr>
+        <w:t>  gzip_proxied      expired no-cache no-store private auth</w:t>
+      </w:r>
+      <w:r>
+        <w:rPr>
+          <w:rFonts w:ascii="Consolas" w:eastAsia="Times New Roman" w:hAnsi="Consolas" w:cs="Times New Roman"/>
+          <w:color w:val="6A9955"/>
+          <w:sz w:val="21"/>
+          <w:szCs w:val="21"/>
+          <w:lang w:eastAsia="en-IN"/>
+        </w:rPr>
+        <w:t>;</w:t>
+      </w:r>
+    </w:p>
+    <w:p>
+      <w:pPr>
+        <w:shd w:val="clear" w:color="auto" w:fill="1E1E1E"/>
+        <w:spacing w:after="0" w:line="285" w:lineRule="atLeast"/>
+        <w:rPr>
+          <w:rFonts w:ascii="Consolas" w:eastAsia="Times New Roman" w:hAnsi="Consolas" w:cs="Times New Roman"/>
+          <w:color w:val="D4D4D4"/>
+          <w:sz w:val="21"/>
+          <w:szCs w:val="21"/>
+          <w:lang w:eastAsia="en-IN"/>
+        </w:rPr>
+      </w:pPr>
+      <w:r>
+        <w:rPr>
+          <w:rFonts w:ascii="Consolas" w:eastAsia="Times New Roman" w:hAnsi="Consolas" w:cs="Times New Roman"/>
+          <w:color w:val="D4D4D4"/>
+          <w:sz w:val="21"/>
+          <w:szCs w:val="21"/>
+          <w:lang w:eastAsia="en-IN"/>
+        </w:rPr>
+        <w:t>  gzip_types        text/plain text/css application/json application/javascript application/x-javascript text/xml application/xml application/xml+rss text/javascript</w:t>
+      </w:r>
+      <w:r>
+        <w:rPr>
+          <w:rFonts w:ascii="Consolas" w:eastAsia="Times New Roman" w:hAnsi="Consolas" w:cs="Times New Roman"/>
+          <w:color w:val="6A9955"/>
+          <w:sz w:val="21"/>
+          <w:szCs w:val="21"/>
+          <w:lang w:eastAsia="en-IN"/>
+        </w:rPr>
+        <w:t>;</w:t>
+      </w:r>
+    </w:p>
+    <w:p>
+      <w:pPr>
+        <w:shd w:val="clear" w:color="auto" w:fill="1E1E1E"/>
+        <w:spacing w:after="0" w:line="285" w:lineRule="atLeast"/>
+        <w:rPr>
+          <w:rFonts w:ascii="Consolas" w:eastAsia="Times New Roman" w:hAnsi="Consolas" w:cs="Times New Roman"/>
+          <w:color w:val="D4D4D4"/>
+          <w:sz w:val="21"/>
+          <w:szCs w:val="21"/>
+          <w:lang w:eastAsia="en-IN"/>
+        </w:rPr>
+      </w:pPr>
+      <w:r>
+        <w:rPr>
+          <w:rFonts w:ascii="Consolas" w:eastAsia="Times New Roman" w:hAnsi="Consolas" w:cs="Times New Roman"/>
+          <w:color w:val="D4D4D4"/>
+          <w:sz w:val="21"/>
+          <w:szCs w:val="21"/>
+          <w:lang w:eastAsia="en-IN"/>
+        </w:rPr>
+        <w:t>  gzip_comp_level   9</w:t>
+      </w:r>
+      <w:r>
+        <w:rPr>
+          <w:rFonts w:ascii="Consolas" w:eastAsia="Times New Roman" w:hAnsi="Consolas" w:cs="Times New Roman"/>
+          <w:color w:val="6A9955"/>
+          <w:sz w:val="21"/>
+          <w:szCs w:val="21"/>
+          <w:lang w:eastAsia="en-IN"/>
+        </w:rPr>
+        <w:t>;</w:t>
+      </w:r>
+    </w:p>
+    <w:p>
+      <w:pPr>
+        <w:shd w:val="clear" w:color="auto" w:fill="1E1E1E"/>
+        <w:spacing w:after="0" w:line="285" w:lineRule="atLeast"/>
+        <w:rPr>
+          <w:rFonts w:ascii="Consolas" w:eastAsia="Times New Roman" w:hAnsi="Consolas" w:cs="Times New Roman"/>
+          <w:color w:val="D4D4D4"/>
+          <w:sz w:val="21"/>
+          <w:szCs w:val="21"/>
+          <w:lang w:eastAsia="en-IN"/>
+        </w:rPr>
+      </w:pPr>
+    </w:p>
+    <w:p>
+      <w:pPr>
+        <w:shd w:val="clear" w:color="auto" w:fill="1E1E1E"/>
+        <w:spacing w:after="0" w:line="285" w:lineRule="atLeast"/>
+        <w:rPr>
+          <w:rFonts w:ascii="Consolas" w:eastAsia="Times New Roman" w:hAnsi="Consolas" w:cs="Times New Roman"/>
+          <w:color w:val="D4D4D4"/>
+          <w:sz w:val="21"/>
+          <w:szCs w:val="21"/>
+          <w:lang w:eastAsia="en-IN"/>
+        </w:rPr>
+      </w:pPr>
+      <w:r>
+        <w:rPr>
+          <w:rFonts w:ascii="Consolas" w:eastAsia="Times New Roman" w:hAnsi="Consolas" w:cs="Times New Roman"/>
+          <w:color w:val="D4D4D4"/>
+          <w:sz w:val="21"/>
+          <w:szCs w:val="21"/>
+          <w:lang w:eastAsia="en-IN"/>
+        </w:rPr>
+        <w:t>  root /usr/share/nginx/html</w:t>
+      </w:r>
+      <w:r>
+        <w:rPr>
+          <w:rFonts w:ascii="Consolas" w:eastAsia="Times New Roman" w:hAnsi="Consolas" w:cs="Times New Roman"/>
+          <w:color w:val="6A9955"/>
+          <w:sz w:val="21"/>
+          <w:szCs w:val="21"/>
+          <w:lang w:eastAsia="en-IN"/>
+        </w:rPr>
+        <w:t>;</w:t>
+      </w:r>
+    </w:p>
+    <w:p>
+      <w:pPr>
+        <w:shd w:val="clear" w:color="auto" w:fill="1E1E1E"/>
+        <w:spacing w:after="0" w:line="285" w:lineRule="atLeast"/>
+        <w:rPr>
+          <w:rFonts w:ascii="Consolas" w:eastAsia="Times New Roman" w:hAnsi="Consolas" w:cs="Times New Roman"/>
+          <w:color w:val="D4D4D4"/>
+          <w:sz w:val="21"/>
+          <w:szCs w:val="21"/>
+          <w:lang w:eastAsia="en-IN"/>
+        </w:rPr>
+      </w:pPr>
+    </w:p>
+    <w:p>
+      <w:pPr>
+        <w:shd w:val="clear" w:color="auto" w:fill="1E1E1E"/>
+        <w:spacing w:after="0" w:line="285" w:lineRule="atLeast"/>
+        <w:rPr>
+          <w:rFonts w:ascii="Consolas" w:eastAsia="Times New Roman" w:hAnsi="Consolas" w:cs="Times New Roman"/>
+          <w:color w:val="D4D4D4"/>
+          <w:sz w:val="21"/>
+          <w:szCs w:val="21"/>
+          <w:lang w:eastAsia="en-IN"/>
+        </w:rPr>
+      </w:pPr>
+      <w:r>
+        <w:rPr>
+          <w:rFonts w:ascii="Consolas" w:eastAsia="Times New Roman" w:hAnsi="Consolas" w:cs="Times New Roman"/>
+          <w:color w:val="D4D4D4"/>
+          <w:sz w:val="21"/>
+          <w:szCs w:val="21"/>
+          <w:lang w:eastAsia="en-IN"/>
+        </w:rPr>
+        <w:t>  location / {</w:t>
+      </w:r>
+    </w:p>
+    <w:p>
+      <w:pPr>
+        <w:shd w:val="clear" w:color="auto" w:fill="1E1E1E"/>
+        <w:spacing w:after="0" w:line="285" w:lineRule="atLeast"/>
+        <w:rPr>
+          <w:rFonts w:ascii="Consolas" w:eastAsia="Times New Roman" w:hAnsi="Consolas" w:cs="Times New Roman"/>
+          <w:color w:val="D4D4D4"/>
+          <w:sz w:val="21"/>
+          <w:szCs w:val="21"/>
+          <w:lang w:eastAsia="en-IN"/>
+        </w:rPr>
+      </w:pPr>
+      <w:r>
+        <w:rPr>
+          <w:rFonts w:ascii="Consolas" w:eastAsia="Times New Roman" w:hAnsi="Consolas" w:cs="Times New Roman"/>
+          <w:color w:val="D4D4D4"/>
+          <w:sz w:val="21"/>
+          <w:szCs w:val="21"/>
+          <w:lang w:eastAsia="en-IN"/>
+        </w:rPr>
+        <w:t>    try_files $uri $uri/ /</w:t>
+      </w:r>
+      <w:r>
+        <w:rPr>
+          <w:rFonts w:ascii="Consolas" w:eastAsia="Times New Roman" w:hAnsi="Consolas" w:cs="Times New Roman"/>
+          <w:color w:val="569CD6"/>
+          <w:sz w:val="21"/>
+          <w:szCs w:val="21"/>
+          <w:lang w:eastAsia="en-IN"/>
+        </w:rPr>
+        <w:t>index.html</w:t>
+      </w:r>
+      <w:r>
+        <w:rPr>
+          <w:rFonts w:ascii="Consolas" w:eastAsia="Times New Roman" w:hAnsi="Consolas" w:cs="Times New Roman"/>
+          <w:color w:val="D4D4D4"/>
+          <w:sz w:val="21"/>
+          <w:szCs w:val="21"/>
+          <w:lang w:eastAsia="en-IN"/>
+        </w:rPr>
+        <w:t xml:space="preserve"> =404</w:t>
+      </w:r>
+      <w:r>
+        <w:rPr>
+          <w:rFonts w:ascii="Consolas" w:eastAsia="Times New Roman" w:hAnsi="Consolas" w:cs="Times New Roman"/>
+          <w:color w:val="6A9955"/>
+          <w:sz w:val="21"/>
+          <w:szCs w:val="21"/>
+          <w:lang w:eastAsia="en-IN"/>
+        </w:rPr>
+        <w:t>;</w:t>
+      </w:r>
+    </w:p>
+    <w:p>
+      <w:pPr>
+        <w:shd w:val="clear" w:color="auto" w:fill="1E1E1E"/>
+        <w:spacing w:after="0" w:line="285" w:lineRule="atLeast"/>
+        <w:rPr>
+          <w:rFonts w:ascii="Consolas" w:eastAsia="Times New Roman" w:hAnsi="Consolas" w:cs="Times New Roman"/>
+          <w:color w:val="D4D4D4"/>
+          <w:sz w:val="21"/>
+          <w:szCs w:val="21"/>
+          <w:lang w:eastAsia="en-IN"/>
+        </w:rPr>
+      </w:pPr>
+      <w:r>
+        <w:rPr>
+          <w:rFonts w:ascii="Consolas" w:eastAsia="Times New Roman" w:hAnsi="Consolas" w:cs="Times New Roman"/>
+          <w:color w:val="D4D4D4"/>
+          <w:sz w:val="21"/>
+          <w:szCs w:val="21"/>
+          <w:lang w:eastAsia="en-IN"/>
+        </w:rPr>
+        <w:t>  }</w:t>
+      </w:r>
+    </w:p>
+    <w:p>
+      <w:pPr>
+        <w:shd w:val="clear" w:color="auto" w:fill="1E1E1E"/>
+        <w:spacing w:after="0" w:line="285" w:lineRule="atLeast"/>
+        <w:rPr>
+          <w:rFonts w:ascii="Consolas" w:eastAsia="Times New Roman" w:hAnsi="Consolas" w:cs="Times New Roman"/>
+          <w:color w:val="D4D4D4"/>
+          <w:sz w:val="21"/>
+          <w:szCs w:val="21"/>
+          <w:lang w:eastAsia="en-IN"/>
+        </w:rPr>
+      </w:pPr>
+      <w:r>
+        <w:rPr>
+          <w:rFonts w:ascii="Consolas" w:eastAsia="Times New Roman" w:hAnsi="Consolas" w:cs="Times New Roman"/>
+          <w:color w:val="D4D4D4"/>
+          <w:sz w:val="21"/>
+          <w:szCs w:val="21"/>
+          <w:lang w:eastAsia="en-IN"/>
+        </w:rPr>
+        <w:t>}</w:t>
+      </w:r>
+    </w:p>
+    <w:p>
+      <w:pPr>
+        <w:rPr>
+          <w:sz w:val="28"/>
+          <w:szCs w:val="28"/>
+          <w:u w:val="single"/>
+        </w:rPr>
+      </w:pPr>
+    </w:p>
+    <w:p>
+      <w:pPr>
+        <w:rPr>
+          <w:sz w:val="28"/>
+          <w:szCs w:val="28"/>
+          <w:u w:val="single"/>
+        </w:rPr>
+      </w:pPr>
+    </w:p>
+    <w:p>
+      <w:pPr>
+        <w:rPr>
+          <w:sz w:val="28"/>
+          <w:szCs w:val="28"/>
+          <w:u w:val="single"/>
+        </w:rPr>
+      </w:pPr>
+    </w:p>
+    <w:p>
+      <w:pPr>
+        <w:rPr>
+          <w:sz w:val="28"/>
+          <w:szCs w:val="28"/>
+          <w:u w:val="single"/>
+        </w:rPr>
+      </w:pPr>
+    </w:p>
+    <w:p>
+      <w:pPr>
+        <w:rPr>
+          <w:sz w:val="28"/>
+          <w:szCs w:val="28"/>
+          <w:u w:val="single"/>
+        </w:rPr>
+      </w:pPr>
+    </w:p>
+    <w:p>
+      <w:pPr>
+        <w:rPr>
+          <w:sz w:val="28"/>
+          <w:szCs w:val="28"/>
+          <w:u w:val="single"/>
+        </w:rPr>
+      </w:pPr>
+    </w:p>
+    <w:p>
+      <w:pPr>
+        <w:rPr>
+          <w:sz w:val="28"/>
+          <w:szCs w:val="28"/>
+          <w:u w:val="single"/>
+        </w:rPr>
+      </w:pPr>
+      <w:r>
+        <w:rPr>
+          <w:sz w:val="28"/>
+          <w:szCs w:val="28"/>
+          <w:u w:val="single"/>
+        </w:rPr>
         <w:t>example docker-compose.yml</w:t>
       </w:r>
     </w:p>
@@ -750,6 +3215,7 @@
           <w:sz w:val="20"/>
           <w:szCs w:val="20"/>
         </w:rPr>
+        <w:lastRenderedPageBreak/>
         <w:t>version: '3'</w:t>
       </w:r>
     </w:p>
@@ -1845,12 +4311,191 @@
     </w:p>
     <w:p>
       <w:pPr>
-        <w:rPr>
-          <w:sz w:val="28"/>
-          <w:szCs w:val="28"/>
-        </w:rPr>
-      </w:pPr>
-      <w:hyperlink r:id="rId6" w:history="1">
+        <w:pStyle w:val="HTMLPreformatted"/>
+        <w:textAlignment w:val="baseline"/>
+        <w:rPr>
+          <w:rStyle w:val="HTMLCode"/>
+          <w:rFonts w:ascii="var(--ff-mono)" w:hAnsi="var(--ff-mono)"/>
+          <w:sz w:val="28"/>
+          <w:szCs w:val="28"/>
+          <w:u w:val="single"/>
+          <w:bdr w:val="none" w:sz="0" w:space="0" w:color="auto" w:frame="1"/>
+        </w:rPr>
+      </w:pPr>
+      <w:r>
+        <w:rPr>
+          <w:rStyle w:val="HTMLCode"/>
+          <w:rFonts w:ascii="var(--ff-mono)" w:hAnsi="var(--ff-mono)"/>
+          <w:sz w:val="28"/>
+          <w:szCs w:val="28"/>
+          <w:u w:val="single"/>
+          <w:bdr w:val="none" w:sz="0" w:space="0" w:color="auto" w:frame="1"/>
+        </w:rPr>
+        <w:t>Nodejs install in ec2</w:t>
+      </w:r>
+    </w:p>
+    <w:p>
+      <w:pPr>
+        <w:pStyle w:val="HTMLPreformatted"/>
+        <w:textAlignment w:val="baseline"/>
+        <w:rPr>
+          <w:rStyle w:val="HTMLCode"/>
+          <w:rFonts w:ascii="var(--ff-mono)" w:hAnsi="var(--ff-mono)"/>
+          <w:sz w:val="28"/>
+          <w:szCs w:val="28"/>
+          <w:bdr w:val="none" w:sz="0" w:space="0" w:color="auto" w:frame="1"/>
+        </w:rPr>
+      </w:pPr>
+    </w:p>
+    <w:p>
+      <w:pPr>
+        <w:pStyle w:val="HTMLPreformatted"/>
+        <w:textAlignment w:val="baseline"/>
+        <w:rPr>
+          <w:rStyle w:val="HTMLCode"/>
+          <w:rFonts w:ascii="var(--ff-mono)" w:hAnsi="var(--ff-mono)"/>
+          <w:sz w:val="28"/>
+          <w:szCs w:val="28"/>
+          <w:bdr w:val="none" w:sz="0" w:space="0" w:color="auto" w:frame="1"/>
+        </w:rPr>
+      </w:pPr>
+      <w:r>
+        <w:rPr>
+          <w:rStyle w:val="HTMLCode"/>
+          <w:rFonts w:ascii="var(--ff-mono)" w:hAnsi="var(--ff-mono)"/>
+          <w:sz w:val="28"/>
+          <w:szCs w:val="28"/>
+          <w:bdr w:val="none" w:sz="0" w:space="0" w:color="auto" w:frame="1"/>
+        </w:rPr>
+        <w:t>curl -fsSL https://deb.nodesource.com/setup_14.x | sudo -E bash -</w:t>
+      </w:r>
+    </w:p>
+    <w:p>
+      <w:pPr>
+        <w:pStyle w:val="HTMLPreformatted"/>
+        <w:textAlignment w:val="baseline"/>
+        <w:rPr>
+          <w:rStyle w:val="HTMLCode"/>
+          <w:rFonts w:ascii="var(--ff-mono)" w:hAnsi="var(--ff-mono)"/>
+          <w:sz w:val="28"/>
+          <w:szCs w:val="28"/>
+          <w:bdr w:val="none" w:sz="0" w:space="0" w:color="auto" w:frame="1"/>
+        </w:rPr>
+      </w:pPr>
+      <w:r>
+        <w:rPr>
+          <w:rStyle w:val="HTMLCode"/>
+          <w:rFonts w:ascii="var(--ff-mono)" w:hAnsi="var(--ff-mono)"/>
+          <w:sz w:val="28"/>
+          <w:szCs w:val="28"/>
+          <w:bdr w:val="none" w:sz="0" w:space="0" w:color="auto" w:frame="1"/>
+        </w:rPr>
+        <w:t>sudo apt-get install -y nodejs</w:t>
+      </w:r>
+    </w:p>
+    <w:p>
+      <w:pPr>
+        <w:pStyle w:val="HTMLPreformatted"/>
+        <w:textAlignment w:val="baseline"/>
+        <w:rPr>
+          <w:rStyle w:val="HTMLCode"/>
+          <w:rFonts w:ascii="var(--ff-mono)" w:hAnsi="var(--ff-mono)"/>
+          <w:sz w:val="28"/>
+          <w:szCs w:val="28"/>
+          <w:bdr w:val="none" w:sz="0" w:space="0" w:color="auto" w:frame="1"/>
+        </w:rPr>
+      </w:pPr>
+    </w:p>
+    <w:p>
+      <w:pPr>
+        <w:pStyle w:val="HTMLPreformatted"/>
+        <w:textAlignment w:val="baseline"/>
+        <w:rPr>
+          <w:rStyle w:val="HTMLCode"/>
+          <w:rFonts w:ascii="var(--ff-mono)" w:hAnsi="var(--ff-mono)"/>
+          <w:sz w:val="28"/>
+          <w:szCs w:val="28"/>
+          <w:bdr w:val="none" w:sz="0" w:space="0" w:color="auto" w:frame="1"/>
+        </w:rPr>
+      </w:pPr>
+    </w:p>
+    <w:p>
+      <w:pPr>
+        <w:pStyle w:val="HTMLPreformatted"/>
+        <w:textAlignment w:val="baseline"/>
+        <w:rPr>
+          <w:rStyle w:val="HTMLCode"/>
+          <w:rFonts w:ascii="var(--ff-mono)" w:hAnsi="var(--ff-mono)"/>
+          <w:sz w:val="28"/>
+          <w:szCs w:val="28"/>
+          <w:bdr w:val="none" w:sz="0" w:space="0" w:color="auto" w:frame="1"/>
+        </w:rPr>
+      </w:pPr>
+    </w:p>
+    <w:p>
+      <w:pPr>
+        <w:pStyle w:val="HTMLPreformatted"/>
+        <w:textAlignment w:val="baseline"/>
+        <w:rPr>
+          <w:rStyle w:val="HTMLCode"/>
+          <w:rFonts w:ascii="var(--ff-mono)" w:hAnsi="var(--ff-mono)"/>
+          <w:sz w:val="28"/>
+          <w:szCs w:val="28"/>
+          <w:u w:val="single"/>
+          <w:bdr w:val="none" w:sz="0" w:space="0" w:color="auto" w:frame="1"/>
+        </w:rPr>
+      </w:pPr>
+      <w:r>
+        <w:rPr>
+          <w:rStyle w:val="HTMLCode"/>
+          <w:rFonts w:ascii="var(--ff-mono)" w:hAnsi="var(--ff-mono)"/>
+          <w:sz w:val="28"/>
+          <w:szCs w:val="28"/>
+          <w:u w:val="single"/>
+          <w:bdr w:val="none" w:sz="0" w:space="0" w:color="auto" w:frame="1"/>
+        </w:rPr>
+        <w:t>Angular build</w:t>
+      </w:r>
+    </w:p>
+    <w:p>
+      <w:pPr>
+        <w:rPr>
+          <w:sz w:val="28"/>
+          <w:szCs w:val="28"/>
+        </w:rPr>
+      </w:pPr>
+    </w:p>
+    <w:p>
+      <w:pPr>
+        <w:rPr>
+          <w:sz w:val="28"/>
+          <w:szCs w:val="28"/>
+        </w:rPr>
+      </w:pPr>
+      <w:r>
+        <w:rPr>
+          <w:sz w:val="28"/>
+          <w:szCs w:val="28"/>
+        </w:rPr>
+        <w:t>ng build  --aot=false --build-optimizer=false</w:t>
+      </w:r>
+    </w:p>
+    <w:p>
+      <w:pPr>
+        <w:rPr>
+          <w:sz w:val="28"/>
+          <w:szCs w:val="28"/>
+        </w:rPr>
+      </w:pPr>
+    </w:p>
+    <w:p>
+      <w:pPr>
+        <w:rPr>
+          <w:sz w:val="28"/>
+          <w:szCs w:val="28"/>
+        </w:rPr>
+      </w:pPr>
+      <w:hyperlink r:id="rId7" w:history="1">
         <w:r>
           <w:rPr>
             <w:rStyle w:val="Hyperlink"/>
@@ -2028,7 +4673,6 @@
           <w:szCs w:val="28"/>
           <w:u w:val="single"/>
         </w:rPr>
-        <w:lastRenderedPageBreak/>
         <w:t>SSH setup url</w:t>
       </w:r>
     </w:p>
@@ -2040,14 +4684,14 @@
           <w:szCs w:val="36"/>
         </w:rPr>
       </w:pPr>
-      <w:hyperlink r:id="rId7" w:history="1">
+      <w:hyperlink r:id="rId8" w:history="1">
         <w:r>
           <w:rPr>
             <w:rStyle w:val="Hyperlink"/>
             <w:sz w:val="28"/>
             <w:szCs w:val="28"/>
           </w:rPr>
-          <w:t>setup ssh</w:t>
+          <w:t>Setup ssh</w:t>
         </w:r>
       </w:hyperlink>
     </w:p>
@@ -2203,6 +4847,209 @@
           <w:highlight w:val="yellow"/>
         </w:rPr>
         <w:t>npm config set legacy-peer-deps true</w:t>
+      </w:r>
+    </w:p>
+    <w:p>
+      <w:pPr>
+        <w:ind w:left="2160" w:firstLine="720"/>
+        <w:rPr>
+          <w:sz w:val="24"/>
+          <w:szCs w:val="24"/>
+        </w:rPr>
+      </w:pPr>
+    </w:p>
+    <w:p>
+      <w:pPr>
+        <w:rPr>
+          <w:sz w:val="24"/>
+          <w:szCs w:val="24"/>
+        </w:rPr>
+      </w:pPr>
+    </w:p>
+    <w:p>
+      <w:pPr>
+        <w:pStyle w:val="ListParagraph"/>
+        <w:numPr>
+          <w:ilvl w:val="0"/>
+          <w:numId w:val="4"/>
+        </w:numPr>
+        <w:rPr>
+          <w:sz w:val="36"/>
+          <w:szCs w:val="36"/>
+          <w:u w:val="single"/>
+        </w:rPr>
+      </w:pPr>
+      <w:r>
+        <w:rPr>
+          <w:sz w:val="36"/>
+          <w:szCs w:val="36"/>
+          <w:u w:val="single"/>
+        </w:rPr>
+        <w:t>conda</w:t>
+      </w:r>
+    </w:p>
+    <w:p>
+      <w:pPr>
+        <w:ind w:left="2160" w:firstLine="720"/>
+        <w:rPr>
+          <w:sz w:val="24"/>
+          <w:szCs w:val="24"/>
+        </w:rPr>
+      </w:pPr>
+    </w:p>
+    <w:p>
+      <w:pPr>
+        <w:ind w:left="2160" w:firstLine="720"/>
+        <w:rPr>
+          <w:sz w:val="24"/>
+          <w:szCs w:val="24"/>
+          <w:highlight w:val="yellow"/>
+        </w:rPr>
+      </w:pPr>
+      <w:r>
+        <w:rPr>
+          <w:sz w:val="24"/>
+          <w:szCs w:val="24"/>
+          <w:highlight w:val="yellow"/>
+        </w:rPr>
+        <w:t>conda activate &lt;envname&gt;</w:t>
+      </w:r>
+    </w:p>
+    <w:p>
+      <w:pPr>
+        <w:ind w:left="2160" w:firstLine="720"/>
+        <w:rPr>
+          <w:sz w:val="24"/>
+          <w:szCs w:val="24"/>
+          <w:highlight w:val="yellow"/>
+        </w:rPr>
+      </w:pPr>
+      <w:r>
+        <w:rPr>
+          <w:sz w:val="24"/>
+          <w:szCs w:val="24"/>
+          <w:highlight w:val="yellow"/>
+        </w:rPr>
+        <w:t xml:space="preserve">conda deactivate </w:t>
+      </w:r>
+    </w:p>
+    <w:p>
+      <w:pPr>
+        <w:ind w:left="2160" w:firstLine="720"/>
+        <w:rPr>
+          <w:sz w:val="24"/>
+          <w:szCs w:val="24"/>
+        </w:rPr>
+      </w:pPr>
+      <w:r>
+        <w:rPr>
+          <w:sz w:val="24"/>
+          <w:szCs w:val="24"/>
+          <w:highlight w:val="yellow"/>
+        </w:rPr>
+        <w:t>conda env list</w:t>
+      </w:r>
+    </w:p>
+    <w:p>
+      <w:pPr>
+        <w:ind w:left="2160" w:firstLine="720"/>
+        <w:rPr>
+          <w:rStyle w:val="Hyperlink"/>
+          <w:sz w:val="24"/>
+          <w:szCs w:val="24"/>
+        </w:rPr>
+      </w:pPr>
+      <w:hyperlink r:id="rId9" w:history="1">
+        <w:r>
+          <w:rPr>
+            <w:rStyle w:val="Hyperlink"/>
+            <w:sz w:val="24"/>
+            <w:szCs w:val="24"/>
+          </w:rPr>
+          <w:t>https://conda.io/projects/conda/en/latest/user-guide/tasks/manage-environments.html</w:t>
+        </w:r>
+      </w:hyperlink>
+    </w:p>
+    <w:p>
+      <w:pPr>
+        <w:ind w:left="2160" w:firstLine="720"/>
+        <w:rPr>
+          <w:rStyle w:val="Hyperlink"/>
+          <w:sz w:val="24"/>
+          <w:szCs w:val="24"/>
+        </w:rPr>
+      </w:pPr>
+    </w:p>
+    <w:p>
+      <w:pPr>
+        <w:ind w:left="2160" w:firstLine="720"/>
+        <w:rPr>
+          <w:rStyle w:val="Hyperlink"/>
+          <w:sz w:val="24"/>
+          <w:szCs w:val="24"/>
+        </w:rPr>
+      </w:pPr>
+      <w:r>
+        <w:rPr>
+          <w:rStyle w:val="Hyperlink"/>
+          <w:sz w:val="24"/>
+          <w:szCs w:val="24"/>
+        </w:rPr>
+        <w:t>amit/MMo/source/nohup.out</w:t>
+      </w:r>
+    </w:p>
+    <w:p>
+      <w:pPr>
+        <w:ind w:left="2160" w:firstLine="720"/>
+        <w:rPr>
+          <w:rStyle w:val="Hyperlink"/>
+          <w:sz w:val="24"/>
+          <w:szCs w:val="24"/>
+        </w:rPr>
+      </w:pPr>
+    </w:p>
+    <w:p>
+      <w:pPr>
+        <w:ind w:left="2160" w:firstLine="720"/>
+        <w:rPr>
+          <w:rStyle w:val="Hyperlink"/>
+          <w:sz w:val="24"/>
+          <w:szCs w:val="24"/>
+        </w:rPr>
+      </w:pPr>
+      <w:r>
+        <w:rPr>
+          <w:rStyle w:val="Hyperlink"/>
+          <w:sz w:val="24"/>
+          <w:szCs w:val="24"/>
+        </w:rPr>
+        <w:t>EXAMPLE FOR CHANGING   PERMISSION IN EC2</w:t>
+      </w:r>
+    </w:p>
+    <w:p>
+      <w:pPr>
+        <w:ind w:left="2160" w:firstLine="720"/>
+        <w:rPr>
+          <w:rStyle w:val="Hyperlink"/>
+          <w:sz w:val="24"/>
+          <w:szCs w:val="24"/>
+        </w:rPr>
+      </w:pPr>
+    </w:p>
+    <w:p>
+      <w:pPr>
+        <w:ind w:left="2160" w:firstLine="720"/>
+        <w:rPr>
+          <w:sz w:val="24"/>
+          <w:szCs w:val="24"/>
+        </w:rPr>
+      </w:pPr>
+      <w:r>
+        <w:rPr>
+          <w:sz w:val="24"/>
+          <w:szCs w:val="24"/>
+        </w:rPr>
+        <w:t>sudo chmod 777 /home/sankar/nohup.out</w:t>
       </w:r>
     </w:p>
     <w:sectPr>
@@ -2218,9 +5065,9 @@
 <file path=word/numbering.xml><?xml version="1.0" encoding="utf-8"?>
 <w:numbering xmlns:wpc="http://schemas.microsoft.com/office/word/2010/wordprocessingCanvas" xmlns:cx="http://schemas.microsoft.com/office/drawing/2014/chartex" xmlns:cx1="http://schemas.microsoft.com/office/drawing/2015/9/8/chartex" xmlns:cx2="http://schemas.microsoft.com/office/drawing/2015/10/21/chartex" xmlns:cx3="http://schemas.microsoft.com/office/drawing/2016/5/9/chartex" xmlns:cx4="http://schemas.microsoft.com/office/drawing/2016/5/10/chartex" xmlns:cx5="http://schemas.microsoft.com/office/drawing/2016/5/11/chartex" xmlns:cx6="http://schemas.microsoft.com/office/drawing/2016/5/12/chartex" xmlns:cx7="http://schemas.microsoft.com/office/drawing/2016/5/13/chartex" xmlns:cx8="http://schemas.microsoft.com/office/drawing/2016/5/14/chartex" xmlns:mc="http://schemas.openxmlformats.org/markup-compatibility/2006" xmlns:aink="http://schemas.microsoft.com/office/drawing/2016/ink" xmlns:am3d="http://schemas.microsoft.com/office/drawing/2017/model3d" xmlns:o="urn:schemas-microsoft-com:office:office" xmlns:oel="http://schemas.microsoft.com/office/2019/extlst" xmlns:r="http://schemas.openxmlformats.org/officeDocument/2006/relationships" xmlns:m="http://schemas.openxmlformats.org/officeDocument/2006/math" xmlns:v="urn:schemas-microsoft-com:vml" xmlns:wp14="http://schemas.microsoft.com/office/word/2010/wordprocessingDrawing" xmlns:wp="http://schemas.openxmlformats.org/drawingml/2006/wordprocessingDrawing" xmlns:w10="urn:schemas-microsoft-com:office:word" xmlns:w="http://schemas.openxmlformats.org/wordprocessingml/2006/main" xmlns:w14="http://schemas.microsoft.com/office/word/2010/wordml" xmlns:w15="http://schemas.microsoft.com/office/word/2012/wordml" xmlns:w16cex="http://schemas.microsoft.com/office/word/2018/wordml/cex" xmlns:w16cid="http://schemas.microsoft.com/office/word/2016/wordml/cid" xmlns:w16="http://schemas.microsoft.com/office/word/2018/wordml" xmlns:w16sdtdh="http://schemas.microsoft.com/office/word/2020/wordml/sdtdatahash" xmlns:w16se="http://schemas.microsoft.com/office/word/2015/wordml/symex" xmlns:wpg="http://schemas.microsoft.com/office/word/2010/wordprocessingGroup" xmlns:wpi="http://schemas.microsoft.com/office/word/2010/wordprocessingInk" xmlns:wne="http://schemas.microsoft.com/office/word/2006/wordml" xmlns:wps="http://schemas.microsoft.com/office/word/2010/wordprocessingShape" mc:Ignorable="w14 w15 w16se w16cid w16 w16cex w16sdtdh wp14">
   <w:abstractNum w:abstractNumId="0" w15:restartNumberingAfterBreak="0">
-    <w:nsid w:val="2AF82D75"/>
+    <w:nsid w:val="154953EE"/>
     <w:multiLevelType w:val="hybridMultilevel"/>
-    <w:tmpl w:val="324AB1A0"/>
+    <w:tmpl w:val="4DA074DE"/>
     <w:lvl w:ilvl="0" w:tplc="4009000B">
       <w:start w:val="1"/>
       <w:numFmt w:val="bullet"/>
@@ -2331,9 +5178,9 @@
     </w:lvl>
   </w:abstractNum>
   <w:abstractNum w:abstractNumId="1" w15:restartNumberingAfterBreak="0">
-    <w:nsid w:val="3CE55860"/>
+    <w:nsid w:val="2AF82D75"/>
     <w:multiLevelType w:val="hybridMultilevel"/>
-    <w:tmpl w:val="39328300"/>
+    <w:tmpl w:val="324AB1A0"/>
     <w:lvl w:ilvl="0" w:tplc="4009000B">
       <w:start w:val="1"/>
       <w:numFmt w:val="bullet"/>
@@ -2444,9 +5291,9 @@
     </w:lvl>
   </w:abstractNum>
   <w:abstractNum w:abstractNumId="2" w15:restartNumberingAfterBreak="0">
-    <w:nsid w:val="40F834CC"/>
+    <w:nsid w:val="3CE55860"/>
     <w:multiLevelType w:val="hybridMultilevel"/>
-    <w:tmpl w:val="79F66666"/>
+    <w:tmpl w:val="39328300"/>
     <w:lvl w:ilvl="0" w:tplc="4009000B">
       <w:start w:val="1"/>
       <w:numFmt w:val="bullet"/>
@@ -2556,14 +5403,222 @@
       </w:rPr>
     </w:lvl>
   </w:abstractNum>
+  <w:abstractNum w:abstractNumId="3" w15:restartNumberingAfterBreak="0">
+    <w:nsid w:val="40F834CC"/>
+    <w:multiLevelType w:val="hybridMultilevel"/>
+    <w:tmpl w:val="79F66666"/>
+    <w:lvl w:ilvl="0" w:tplc="4009000B">
+      <w:start w:val="1"/>
+      <w:numFmt w:val="bullet"/>
+      <w:lvlText w:val=""/>
+      <w:lvlJc w:val="left"/>
+      <w:pPr>
+        <w:ind w:left="720" w:hanging="360"/>
+      </w:pPr>
+      <w:rPr>
+        <w:rFonts w:ascii="Wingdings" w:hAnsi="Wingdings" w:hint="default"/>
+      </w:rPr>
+    </w:lvl>
+    <w:lvl w:ilvl="1" w:tplc="40090003" w:tentative="1">
+      <w:start w:val="1"/>
+      <w:numFmt w:val="bullet"/>
+      <w:lvlText w:val="o"/>
+      <w:lvlJc w:val="left"/>
+      <w:pPr>
+        <w:ind w:left="1440" w:hanging="360"/>
+      </w:pPr>
+      <w:rPr>
+        <w:rFonts w:ascii="Courier New" w:hAnsi="Courier New" w:cs="Courier New" w:hint="default"/>
+      </w:rPr>
+    </w:lvl>
+    <w:lvl w:ilvl="2" w:tplc="40090005" w:tentative="1">
+      <w:start w:val="1"/>
+      <w:numFmt w:val="bullet"/>
+      <w:lvlText w:val=""/>
+      <w:lvlJc w:val="left"/>
+      <w:pPr>
+        <w:ind w:left="2160" w:hanging="360"/>
+      </w:pPr>
+      <w:rPr>
+        <w:rFonts w:ascii="Wingdings" w:hAnsi="Wingdings" w:hint="default"/>
+      </w:rPr>
+    </w:lvl>
+    <w:lvl w:ilvl="3" w:tplc="40090001" w:tentative="1">
+      <w:start w:val="1"/>
+      <w:numFmt w:val="bullet"/>
+      <w:lvlText w:val=""/>
+      <w:lvlJc w:val="left"/>
+      <w:pPr>
+        <w:ind w:left="2880" w:hanging="360"/>
+      </w:pPr>
+      <w:rPr>
+        <w:rFonts w:ascii="Symbol" w:hAnsi="Symbol" w:hint="default"/>
+      </w:rPr>
+    </w:lvl>
+    <w:lvl w:ilvl="4" w:tplc="40090003" w:tentative="1">
+      <w:start w:val="1"/>
+      <w:numFmt w:val="bullet"/>
+      <w:lvlText w:val="o"/>
+      <w:lvlJc w:val="left"/>
+      <w:pPr>
+        <w:ind w:left="3600" w:hanging="360"/>
+      </w:pPr>
+      <w:rPr>
+        <w:rFonts w:ascii="Courier New" w:hAnsi="Courier New" w:cs="Courier New" w:hint="default"/>
+      </w:rPr>
+    </w:lvl>
+    <w:lvl w:ilvl="5" w:tplc="40090005" w:tentative="1">
+      <w:start w:val="1"/>
+      <w:numFmt w:val="bullet"/>
+      <w:lvlText w:val=""/>
+      <w:lvlJc w:val="left"/>
+      <w:pPr>
+        <w:ind w:left="4320" w:hanging="360"/>
+      </w:pPr>
+      <w:rPr>
+        <w:rFonts w:ascii="Wingdings" w:hAnsi="Wingdings" w:hint="default"/>
+      </w:rPr>
+    </w:lvl>
+    <w:lvl w:ilvl="6" w:tplc="40090001" w:tentative="1">
+      <w:start w:val="1"/>
+      <w:numFmt w:val="bullet"/>
+      <w:lvlText w:val=""/>
+      <w:lvlJc w:val="left"/>
+      <w:pPr>
+        <w:ind w:left="5040" w:hanging="360"/>
+      </w:pPr>
+      <w:rPr>
+        <w:rFonts w:ascii="Symbol" w:hAnsi="Symbol" w:hint="default"/>
+      </w:rPr>
+    </w:lvl>
+    <w:lvl w:ilvl="7" w:tplc="40090003" w:tentative="1">
+      <w:start w:val="1"/>
+      <w:numFmt w:val="bullet"/>
+      <w:lvlText w:val="o"/>
+      <w:lvlJc w:val="left"/>
+      <w:pPr>
+        <w:ind w:left="5760" w:hanging="360"/>
+      </w:pPr>
+      <w:rPr>
+        <w:rFonts w:ascii="Courier New" w:hAnsi="Courier New" w:cs="Courier New" w:hint="default"/>
+      </w:rPr>
+    </w:lvl>
+    <w:lvl w:ilvl="8" w:tplc="40090005" w:tentative="1">
+      <w:start w:val="1"/>
+      <w:numFmt w:val="bullet"/>
+      <w:lvlText w:val=""/>
+      <w:lvlJc w:val="left"/>
+      <w:pPr>
+        <w:ind w:left="6480" w:hanging="360"/>
+      </w:pPr>
+      <w:rPr>
+        <w:rFonts w:ascii="Wingdings" w:hAnsi="Wingdings" w:hint="default"/>
+      </w:rPr>
+    </w:lvl>
+  </w:abstractNum>
+  <w:abstractNum w:abstractNumId="4" w15:restartNumberingAfterBreak="0">
+    <w:nsid w:val="42D63C13"/>
+    <w:multiLevelType w:val="hybridMultilevel"/>
+    <w:tmpl w:val="50F2AC94"/>
+    <w:lvl w:ilvl="0" w:tplc="4009000F">
+      <w:start w:val="1"/>
+      <w:numFmt w:val="decimal"/>
+      <w:lvlText w:val="%1."/>
+      <w:lvlJc w:val="left"/>
+      <w:pPr>
+        <w:ind w:left="720" w:hanging="360"/>
+      </w:pPr>
+      <w:rPr>
+        <w:rFonts w:hint="default"/>
+      </w:rPr>
+    </w:lvl>
+    <w:lvl w:ilvl="1" w:tplc="40090019" w:tentative="1">
+      <w:start w:val="1"/>
+      <w:numFmt w:val="lowerLetter"/>
+      <w:lvlText w:val="%2."/>
+      <w:lvlJc w:val="left"/>
+      <w:pPr>
+        <w:ind w:left="1440" w:hanging="360"/>
+      </w:pPr>
+    </w:lvl>
+    <w:lvl w:ilvl="2" w:tplc="4009001B" w:tentative="1">
+      <w:start w:val="1"/>
+      <w:numFmt w:val="lowerRoman"/>
+      <w:lvlText w:val="%3."/>
+      <w:lvlJc w:val="right"/>
+      <w:pPr>
+        <w:ind w:left="2160" w:hanging="180"/>
+      </w:pPr>
+    </w:lvl>
+    <w:lvl w:ilvl="3" w:tplc="4009000F" w:tentative="1">
+      <w:start w:val="1"/>
+      <w:numFmt w:val="decimal"/>
+      <w:lvlText w:val="%4."/>
+      <w:lvlJc w:val="left"/>
+      <w:pPr>
+        <w:ind w:left="2880" w:hanging="360"/>
+      </w:pPr>
+    </w:lvl>
+    <w:lvl w:ilvl="4" w:tplc="40090019" w:tentative="1">
+      <w:start w:val="1"/>
+      <w:numFmt w:val="lowerLetter"/>
+      <w:lvlText w:val="%5."/>
+      <w:lvlJc w:val="left"/>
+      <w:pPr>
+        <w:ind w:left="3600" w:hanging="360"/>
+      </w:pPr>
+    </w:lvl>
+    <w:lvl w:ilvl="5" w:tplc="4009001B" w:tentative="1">
+      <w:start w:val="1"/>
+      <w:numFmt w:val="lowerRoman"/>
+      <w:lvlText w:val="%6."/>
+      <w:lvlJc w:val="right"/>
+      <w:pPr>
+        <w:ind w:left="4320" w:hanging="180"/>
+      </w:pPr>
+    </w:lvl>
+    <w:lvl w:ilvl="6" w:tplc="4009000F" w:tentative="1">
+      <w:start w:val="1"/>
+      <w:numFmt w:val="decimal"/>
+      <w:lvlText w:val="%7."/>
+      <w:lvlJc w:val="left"/>
+      <w:pPr>
+        <w:ind w:left="5040" w:hanging="360"/>
+      </w:pPr>
+    </w:lvl>
+    <w:lvl w:ilvl="7" w:tplc="40090019" w:tentative="1">
+      <w:start w:val="1"/>
+      <w:numFmt w:val="lowerLetter"/>
+      <w:lvlText w:val="%8."/>
+      <w:lvlJc w:val="left"/>
+      <w:pPr>
+        <w:ind w:left="5760" w:hanging="360"/>
+      </w:pPr>
+    </w:lvl>
+    <w:lvl w:ilvl="8" w:tplc="4009001B" w:tentative="1">
+      <w:start w:val="1"/>
+      <w:numFmt w:val="lowerRoman"/>
+      <w:lvlText w:val="%9."/>
+      <w:lvlJc w:val="right"/>
+      <w:pPr>
+        <w:ind w:left="6480" w:hanging="180"/>
+      </w:pPr>
+    </w:lvl>
+  </w:abstractNum>
   <w:num w:numId="1" w16cid:durableId="978219590">
+    <w:abstractNumId w:val="2"/>
+  </w:num>
+  <w:num w:numId="2" w16cid:durableId="2100130898">
+    <w:abstractNumId w:val="3"/>
+  </w:num>
+  <w:num w:numId="3" w16cid:durableId="36008257">
     <w:abstractNumId w:val="1"/>
   </w:num>
-  <w:num w:numId="2" w16cid:durableId="2100130898">
-    <w:abstractNumId w:val="2"/>
+  <w:num w:numId="4" w16cid:durableId="1581596646">
+    <w:abstractNumId w:val="0"/>
   </w:num>
-  <w:num w:numId="3" w16cid:durableId="36008257">
-    <w:abstractNumId w:val="0"/>
+  <w:num w:numId="5" w16cid:durableId="807478368">
+    <w:abstractNumId w:val="4"/>
   </w:num>
 </w:numbering>
 </file>
@@ -3028,6 +6083,86 @@
       <w:contextualSpacing/>
     </w:pPr>
   </w:style>
+  <w:style w:type="character" w:styleId="FollowedHyperlink">
+    <w:name w:val="FollowedHyperlink"/>
+    <w:basedOn w:val="DefaultParagraphFont"/>
+    <w:uiPriority w:val="99"/>
+    <w:semiHidden/>
+    <w:unhideWhenUsed/>
+    <w:rsid w:val="00616118"/>
+    <w:rPr>
+      <w:color w:val="954F72" w:themeColor="followedHyperlink"/>
+      <w:u w:val="single"/>
+    </w:rPr>
+  </w:style>
+  <w:style w:type="paragraph" w:styleId="HTMLPreformatted">
+    <w:name w:val="HTML Preformatted"/>
+    <w:basedOn w:val="Normal"/>
+    <w:link w:val="HTMLPreformattedChar"/>
+    <w:uiPriority w:val="99"/>
+    <w:semiHidden/>
+    <w:unhideWhenUsed/>
+    <w:rsid w:val="00385DDD"/>
+    <w:pPr>
+      <w:tabs>
+        <w:tab w:val="left" w:pos="916"/>
+        <w:tab w:val="left" w:pos="1832"/>
+        <w:tab w:val="left" w:pos="2748"/>
+        <w:tab w:val="left" w:pos="3664"/>
+        <w:tab w:val="left" w:pos="4580"/>
+        <w:tab w:val="left" w:pos="5496"/>
+        <w:tab w:val="left" w:pos="6412"/>
+        <w:tab w:val="left" w:pos="7328"/>
+        <w:tab w:val="left" w:pos="8244"/>
+        <w:tab w:val="left" w:pos="9160"/>
+        <w:tab w:val="left" w:pos="10076"/>
+        <w:tab w:val="left" w:pos="10992"/>
+        <w:tab w:val="left" w:pos="11908"/>
+        <w:tab w:val="left" w:pos="12824"/>
+        <w:tab w:val="left" w:pos="13740"/>
+        <w:tab w:val="left" w:pos="14656"/>
+      </w:tabs>
+      <w:spacing w:after="0" w:line="240" w:lineRule="auto"/>
+    </w:pPr>
+    <w:rPr>
+      <w:rFonts w:ascii="Courier New" w:eastAsia="Times New Roman" w:hAnsi="Courier New" w:cs="Courier New"/>
+      <w:sz w:val="20"/>
+      <w:szCs w:val="20"/>
+      <w:lang w:eastAsia="en-IN"/>
+    </w:rPr>
+  </w:style>
+  <w:style w:type="character" w:customStyle="1" w:styleId="HTMLPreformattedChar">
+    <w:name w:val="HTML Preformatted Char"/>
+    <w:basedOn w:val="DefaultParagraphFont"/>
+    <w:link w:val="HTMLPreformatted"/>
+    <w:uiPriority w:val="99"/>
+    <w:semiHidden/>
+    <w:rsid w:val="00385DDD"/>
+    <w:rPr>
+      <w:rFonts w:ascii="Courier New" w:eastAsia="Times New Roman" w:hAnsi="Courier New" w:cs="Courier New"/>
+      <w:sz w:val="20"/>
+      <w:szCs w:val="20"/>
+      <w:lang w:eastAsia="en-IN"/>
+    </w:rPr>
+  </w:style>
+  <w:style w:type="character" w:styleId="HTMLCode">
+    <w:name w:val="HTML Code"/>
+    <w:basedOn w:val="DefaultParagraphFont"/>
+    <w:uiPriority w:val="99"/>
+    <w:semiHidden/>
+    <w:unhideWhenUsed/>
+    <w:rsid w:val="00385DDD"/>
+    <w:rPr>
+      <w:rFonts w:ascii="Courier New" w:eastAsia="Times New Roman" w:hAnsi="Courier New" w:cs="Courier New"/>
+      <w:sz w:val="20"/>
+      <w:szCs w:val="20"/>
+    </w:rPr>
+  </w:style>
+  <w:style w:type="character" w:customStyle="1" w:styleId="go">
+    <w:name w:val="go"/>
+    <w:basedOn w:val="DefaultParagraphFont"/>
+    <w:rsid w:val="00D63678"/>
+  </w:style>
 </w:styles>
 </file>
 

</xml_diff>